<commit_message>
[Test] Completed and passed all systems tests
</commit_message>
<xml_diff>
--- a/WolfScheduler/project_docs/CSC216_GP3_SystemTestPlan.docx
+++ b/WolfScheduler/project_docs/CSC216_GP3_SystemTestPlan.docx
@@ -43,10 +43,7 @@
         </w:rPr>
       </w:pPr>
       <w:r>
-        <w:t xml:space="preserve">There are 15 system-level </w:t>
-      </w:r>
-      <w:r>
-        <w:t xml:space="preserve">system tests that were provided to validate that Guided Project 2 was working properly.  You will </w:t>
+        <w:t xml:space="preserve">There are 15 system-level system tests that were provided to validate that Guided Project 2 was working properly.  You will </w:t>
       </w:r>
       <w:r>
         <w:rPr>
@@ -112,14 +109,7 @@
           <w:b/>
           <w:i/>
         </w:rPr>
-        <w:t>changed t</w:t>
-      </w:r>
-      <w:r>
-        <w:rPr>
-          <w:b/>
-          <w:i/>
-        </w:rPr>
-        <w:t>ests</w:t>
+        <w:t>changed tests</w:t>
       </w:r>
       <w:r>
         <w:rPr>
@@ -183,10 +173,7 @@
         </w:pBdr>
       </w:pPr>
       <w:r>
-        <w:t>All tests are worth 1 point for a t</w:t>
-      </w:r>
-      <w:r>
-        <w:t>otal of 20 points.  For each test, half a point is for passing the test and half a point is for reporting the actual results of running the test on YOUR program - even if the test if failing!  There are global deductions for incorrect highlighting.</w:t>
+        <w:t>All tests are worth 1 point for a total of 20 points.  For each test, half a point is for passing the test and half a point is for reporting the actual results of running the test on YOUR program - even if the test if failing!  There are global deductions for incorrect highlighting.</w:t>
       </w:r>
     </w:p>
     <w:p>
@@ -196,10 +183,7 @@
       <w:bookmarkStart w:id="2" w:name="_lohjk1r9pba9" w:colFirst="0" w:colLast="0"/>
       <w:bookmarkEnd w:id="2"/>
       <w:r>
-        <w:t>GP3 Sys</w:t>
-      </w:r>
-      <w:r>
-        <w:t>tem Test Plan Execution Information</w:t>
+        <w:t>GP3 System Test Plan Execution Information</w:t>
       </w:r>
     </w:p>
     <w:p>
@@ -215,15 +199,7 @@
         </w:numPr>
       </w:pPr>
       <w:r>
-        <w:t xml:space="preserve">Right click on </w:t>
-      </w:r>
-      <w:proofErr w:type="spellStart"/>
-      <w:r>
-        <w:t>WolfSchedulerGUI</w:t>
-      </w:r>
-      <w:proofErr w:type="spellEnd"/>
-      <w:r>
-        <w:t xml:space="preserve"> class in the Package Explorer.</w:t>
+        <w:t>Right click on WolfSchedulerGUI class in the Package Explorer.</w:t>
       </w:r>
     </w:p>
     <w:p>
@@ -234,43 +210,19 @@
         </w:numPr>
       </w:pPr>
       <w:r>
-        <w:t xml:space="preserve">Select Run As &gt; Java </w:t>
-      </w:r>
-      <w:proofErr w:type="gramStart"/>
-      <w:r>
-        <w:t>Application</w:t>
-      </w:r>
-      <w:proofErr w:type="gramEnd"/>
-    </w:p>
-    <w:p/>
-    <w:p>
-      <w:r>
-        <w:t xml:space="preserve">The </w:t>
-      </w:r>
-      <w:proofErr w:type="spellStart"/>
-      <w:r>
-        <w:t>FileChooser</w:t>
-      </w:r>
-      <w:proofErr w:type="spellEnd"/>
-      <w:r>
-        <w:t xml:space="preserve"> for the course catalog will load automatically.</w:t>
+        <w:t>Select Run As &gt; Java Application</w:t>
       </w:r>
     </w:p>
     <w:p/>
     <w:p>
       <w:r>
-        <w:t xml:space="preserve">All tests files </w:t>
+        <w:t>The FileChooser for the course catalog will load automatically.</w:t>
       </w:r>
-      <w:proofErr w:type="gramStart"/>
+    </w:p>
+    <w:p/>
+    <w:p>
       <w:r>
-        <w:t>are located in</w:t>
-      </w:r>
-      <w:proofErr w:type="gramEnd"/>
-      <w:r>
-        <w:t xml:space="preserve"> the test-</w:t>
-      </w:r>
-      <w:r>
-        <w:t>files/ folder and the contents of the files used in testing are below:</w:t>
+        <w:t>All tests files are located in the test-files/ folder and the contents of the files used in testing are below:</w:t>
       </w:r>
     </w:p>
     <w:p/>
@@ -294,19 +246,24 @@
           <w:rFonts w:ascii="Courier New" w:eastAsia="Courier New" w:hAnsi="Courier New" w:cs="Courier New"/>
         </w:rPr>
       </w:pPr>
-      <w:proofErr w:type="gramStart"/>
       <w:r>
         <w:rPr>
           <w:rFonts w:ascii="Courier New" w:eastAsia="Courier New" w:hAnsi="Courier New" w:cs="Courier New"/>
         </w:rPr>
-        <w:t>001,Software</w:t>
+        <w:t>001,Software Development Fundamentals,001,3,sesmith5,MW,1330,1445</w:t>
       </w:r>
-      <w:proofErr w:type="gramEnd"/>
+    </w:p>
+    <w:p>
+      <w:pPr>
+        <w:rPr>
+          <w:rFonts w:ascii="Courier New" w:eastAsia="Courier New" w:hAnsi="Courier New" w:cs="Courier New"/>
+        </w:rPr>
+      </w:pPr>
       <w:r>
         <w:rPr>
           <w:rFonts w:ascii="Courier New" w:eastAsia="Courier New" w:hAnsi="Courier New" w:cs="Courier New"/>
         </w:rPr>
-        <w:t xml:space="preserve"> Development Fundamentals,001,3,sesmith5,MW,1330,1445</w:t>
+        <w:t>CSC216,Software Development Fundamentals,001,3,sesmith5,MW,1330,1445</w:t>
       </w:r>
     </w:p>
     <w:p>
@@ -319,75 +276,20 @@
         <w:rPr>
           <w:rFonts w:ascii="Courier New" w:eastAsia="Courier New" w:hAnsi="Courier New" w:cs="Courier New"/>
         </w:rPr>
-        <w:t>CSC</w:t>
+        <w:t>CSC a216,Software Development Fundamentals,001,3,sesmith5,MW,1330,1445</w:t>
       </w:r>
-      <w:proofErr w:type="gramStart"/>
+    </w:p>
+    <w:p>
+      <w:pPr>
+        <w:rPr>
+          <w:rFonts w:ascii="Courier New" w:eastAsia="Courier New" w:hAnsi="Courier New" w:cs="Courier New"/>
+        </w:rPr>
+      </w:pPr>
       <w:r>
         <w:rPr>
           <w:rFonts w:ascii="Courier New" w:eastAsia="Courier New" w:hAnsi="Courier New" w:cs="Courier New"/>
         </w:rPr>
-        <w:t>216,Software</w:t>
-      </w:r>
-      <w:proofErr w:type="gramEnd"/>
-      <w:r>
-        <w:rPr>
-          <w:rFonts w:ascii="Courier New" w:eastAsia="Courier New" w:hAnsi="Courier New" w:cs="Courier New"/>
-        </w:rPr>
-        <w:t xml:space="preserve"> Development Fundamentals,001,3,sesmith5,MW,1330,1445</w:t>
-      </w:r>
-    </w:p>
-    <w:p>
-      <w:pPr>
-        <w:rPr>
-          <w:rFonts w:ascii="Courier New" w:eastAsia="Courier New" w:hAnsi="Courier New" w:cs="Courier New"/>
-        </w:rPr>
-      </w:pPr>
-      <w:r>
-        <w:rPr>
-          <w:rFonts w:ascii="Courier New" w:eastAsia="Courier New" w:hAnsi="Courier New" w:cs="Courier New"/>
-        </w:rPr>
-        <w:t>CSC a</w:t>
-      </w:r>
-      <w:proofErr w:type="gramStart"/>
-      <w:r>
-        <w:rPr>
-          <w:rFonts w:ascii="Courier New" w:eastAsia="Courier New" w:hAnsi="Courier New" w:cs="Courier New"/>
-        </w:rPr>
-        <w:t>216,Software</w:t>
-      </w:r>
-      <w:proofErr w:type="gramEnd"/>
-      <w:r>
-        <w:rPr>
-          <w:rFonts w:ascii="Courier New" w:eastAsia="Courier New" w:hAnsi="Courier New" w:cs="Courier New"/>
-        </w:rPr>
-        <w:t xml:space="preserve"> Development Fundamentals,001,3,sesmith5,MW,1330,1445</w:t>
-      </w:r>
-    </w:p>
-    <w:p>
-      <w:pPr>
-        <w:rPr>
-          <w:rFonts w:ascii="Courier New" w:eastAsia="Courier New" w:hAnsi="Courier New" w:cs="Courier New"/>
-        </w:rPr>
-      </w:pPr>
-      <w:r>
-        <w:rPr>
-          <w:rFonts w:ascii="Courier New" w:eastAsia="Courier New" w:hAnsi="Courier New" w:cs="Courier New"/>
-        </w:rPr>
-        <w:t xml:space="preserve">CSCSC </w:t>
-      </w:r>
-      <w:proofErr w:type="gramStart"/>
-      <w:r>
-        <w:rPr>
-          <w:rFonts w:ascii="Courier New" w:eastAsia="Courier New" w:hAnsi="Courier New" w:cs="Courier New"/>
-        </w:rPr>
-        <w:t>16,Software</w:t>
-      </w:r>
-      <w:proofErr w:type="gramEnd"/>
-      <w:r>
-        <w:rPr>
-          <w:rFonts w:ascii="Courier New" w:eastAsia="Courier New" w:hAnsi="Courier New" w:cs="Courier New"/>
-        </w:rPr>
-        <w:t xml:space="preserve"> Development Fundamentals,001,3,sesmith5,MW,1330,1445</w:t>
+        <w:t>CSCSC 16,Software Development Fundamentals,001,3,sesmith5,MW,1330,1445</w:t>
       </w:r>
     </w:p>
     <w:p>
@@ -401,27 +303,46 @@
           <w:rFonts w:ascii="Courier New" w:eastAsia="Courier New" w:hAnsi="Courier New" w:cs="Courier New"/>
         </w:rPr>
         <w:lastRenderedPageBreak/>
-        <w:t xml:space="preserve"> </w:t>
+        <w:t xml:space="preserve"> 16,Software Development Fundamentals,001,3,sesmith5,MW,1330,1445</w:t>
       </w:r>
-      <w:proofErr w:type="gramStart"/>
+    </w:p>
+    <w:p>
+      <w:pPr>
+        <w:rPr>
+          <w:rFonts w:ascii="Courier New" w:eastAsia="Courier New" w:hAnsi="Courier New" w:cs="Courier New"/>
+        </w:rPr>
+      </w:pPr>
       <w:r>
         <w:rPr>
           <w:rFonts w:ascii="Courier New" w:eastAsia="Courier New" w:hAnsi="Courier New" w:cs="Courier New"/>
         </w:rPr>
-        <w:t>16,Software</w:t>
+        <w:t>CSC 16,Software Development Fundamentals,001,3,sesmith5,MW,1330,1445</w:t>
       </w:r>
-      <w:proofErr w:type="gramEnd"/>
+    </w:p>
+    <w:p>
+      <w:pPr>
+        <w:rPr>
+          <w:rFonts w:ascii="Courier New" w:eastAsia="Courier New" w:hAnsi="Courier New" w:cs="Courier New"/>
+        </w:rPr>
+      </w:pPr>
       <w:r>
         <w:rPr>
           <w:rFonts w:ascii="Courier New" w:eastAsia="Courier New" w:hAnsi="Courier New" w:cs="Courier New"/>
         </w:rPr>
-        <w:t xml:space="preserve"> Development Fundamentals,001,3,s</w:t>
+        <w:t>CSC 2167,Software Development Fundamentals,001,3,sesmith5,MW,1330,1445</w:t>
       </w:r>
+    </w:p>
+    <w:p>
+      <w:pPr>
+        <w:rPr>
+          <w:rFonts w:ascii="Courier New" w:eastAsia="Courier New" w:hAnsi="Courier New" w:cs="Courier New"/>
+        </w:rPr>
+      </w:pPr>
       <w:r>
         <w:rPr>
           <w:rFonts w:ascii="Courier New" w:eastAsia="Courier New" w:hAnsi="Courier New" w:cs="Courier New"/>
         </w:rPr>
-        <w:t>esmith5,MW,1330,1445</w:t>
+        <w:t>CSC 216,001,3,sesmith5,MW,1330,1445</w:t>
       </w:r>
     </w:p>
     <w:p>
@@ -434,21 +355,33 @@
         <w:rPr>
           <w:rFonts w:ascii="Courier New" w:eastAsia="Courier New" w:hAnsi="Courier New" w:cs="Courier New"/>
         </w:rPr>
-        <w:t xml:space="preserve">CSC </w:t>
+        <w:t>CSC 216,Software Development Fundamentals,3,sesmith5,MW,1330,1445</w:t>
       </w:r>
-      <w:proofErr w:type="gramStart"/>
+    </w:p>
+    <w:p>
+      <w:pPr>
+        <w:rPr>
+          <w:rFonts w:ascii="Courier New" w:eastAsia="Courier New" w:hAnsi="Courier New" w:cs="Courier New"/>
+        </w:rPr>
+      </w:pPr>
       <w:r>
         <w:rPr>
           <w:rFonts w:ascii="Courier New" w:eastAsia="Courier New" w:hAnsi="Courier New" w:cs="Courier New"/>
         </w:rPr>
-        <w:t>16,Software</w:t>
+        <w:t>CSC 216,Software Development Fundamentals,abc,3,sesmith5,MW,1330,1445</w:t>
       </w:r>
-      <w:proofErr w:type="gramEnd"/>
+    </w:p>
+    <w:p>
+      <w:pPr>
+        <w:rPr>
+          <w:rFonts w:ascii="Courier New" w:eastAsia="Courier New" w:hAnsi="Courier New" w:cs="Courier New"/>
+        </w:rPr>
+      </w:pPr>
       <w:r>
         <w:rPr>
           <w:rFonts w:ascii="Courier New" w:eastAsia="Courier New" w:hAnsi="Courier New" w:cs="Courier New"/>
         </w:rPr>
-        <w:t xml:space="preserve"> Development Fundamentals,001,3,sesmith5,MW,1330,1445</w:t>
+        <w:t>CSC 216,Software Development Fundamentals,001,sesmith5,MW,1330,1445</w:t>
       </w:r>
     </w:p>
     <w:p>
@@ -461,21 +394,33 @@
         <w:rPr>
           <w:rFonts w:ascii="Courier New" w:eastAsia="Courier New" w:hAnsi="Courier New" w:cs="Courier New"/>
         </w:rPr>
-        <w:t xml:space="preserve">CSC </w:t>
+        <w:t>CSC 216,Software Development Fundamentals,001,0,sesmith5,MW,1330,1445</w:t>
       </w:r>
-      <w:proofErr w:type="gramStart"/>
+    </w:p>
+    <w:p>
+      <w:pPr>
+        <w:rPr>
+          <w:rFonts w:ascii="Courier New" w:eastAsia="Courier New" w:hAnsi="Courier New" w:cs="Courier New"/>
+        </w:rPr>
+      </w:pPr>
       <w:r>
         <w:rPr>
           <w:rFonts w:ascii="Courier New" w:eastAsia="Courier New" w:hAnsi="Courier New" w:cs="Courier New"/>
         </w:rPr>
-        <w:t>2167,Software</w:t>
+        <w:t>CSC 216,Software Development Fundamentals,001,6,sesmith5,MW,1330,1445</w:t>
       </w:r>
-      <w:proofErr w:type="gramEnd"/>
+    </w:p>
+    <w:p>
+      <w:pPr>
+        <w:rPr>
+          <w:rFonts w:ascii="Courier New" w:eastAsia="Courier New" w:hAnsi="Courier New" w:cs="Courier New"/>
+        </w:rPr>
+      </w:pPr>
       <w:r>
         <w:rPr>
           <w:rFonts w:ascii="Courier New" w:eastAsia="Courier New" w:hAnsi="Courier New" w:cs="Courier New"/>
         </w:rPr>
-        <w:t xml:space="preserve"> Development Fundamentals,001,3,sesmith5,MW,1330,1445</w:t>
+        <w:t>CSC 216,Software Development Fundamentals,001,3,MW,1330,1445</w:t>
       </w:r>
     </w:p>
     <w:p>
@@ -488,21 +433,33 @@
         <w:rPr>
           <w:rFonts w:ascii="Courier New" w:eastAsia="Courier New" w:hAnsi="Courier New" w:cs="Courier New"/>
         </w:rPr>
-        <w:t>CSC 216,001,</w:t>
+        <w:t>CSC 216,Software Development Fundamentals,001,3,sesmith5,1330,1445</w:t>
       </w:r>
-      <w:proofErr w:type="gramStart"/>
+    </w:p>
+    <w:p>
+      <w:pPr>
+        <w:rPr>
+          <w:rFonts w:ascii="Courier New" w:eastAsia="Courier New" w:hAnsi="Courier New" w:cs="Courier New"/>
+        </w:rPr>
+      </w:pPr>
       <w:r>
         <w:rPr>
           <w:rFonts w:ascii="Courier New" w:eastAsia="Courier New" w:hAnsi="Courier New" w:cs="Courier New"/>
         </w:rPr>
-        <w:t>3,sesmith</w:t>
+        <w:t>CSC 216,Software Development Fundamentals,001,3,sesmith5,MW,1445</w:t>
       </w:r>
-      <w:proofErr w:type="gramEnd"/>
+    </w:p>
+    <w:p>
+      <w:pPr>
+        <w:rPr>
+          <w:rFonts w:ascii="Courier New" w:eastAsia="Courier New" w:hAnsi="Courier New" w:cs="Courier New"/>
+        </w:rPr>
+      </w:pPr>
       <w:r>
         <w:rPr>
           <w:rFonts w:ascii="Courier New" w:eastAsia="Courier New" w:hAnsi="Courier New" w:cs="Courier New"/>
         </w:rPr>
-        <w:t>5,MW,1330,1445</w:t>
+        <w:t>CSC 216,Software Development Fundamentals,01,3,sesmith5,MW,1330,1445</w:t>
       </w:r>
     </w:p>
     <w:p>
@@ -515,27 +472,46 @@
         <w:rPr>
           <w:rFonts w:ascii="Courier New" w:eastAsia="Courier New" w:hAnsi="Courier New" w:cs="Courier New"/>
         </w:rPr>
-        <w:t xml:space="preserve">CSC </w:t>
+        <w:t>CSC 216,Software Development Fundamentals,001,3,,MW,1330,1445</w:t>
       </w:r>
-      <w:proofErr w:type="gramStart"/>
+    </w:p>
+    <w:p>
+      <w:pPr>
+        <w:rPr>
+          <w:rFonts w:ascii="Courier New" w:eastAsia="Courier New" w:hAnsi="Courier New" w:cs="Courier New"/>
+        </w:rPr>
+      </w:pPr>
       <w:r>
         <w:rPr>
           <w:rFonts w:ascii="Courier New" w:eastAsia="Courier New" w:hAnsi="Courier New" w:cs="Courier New"/>
         </w:rPr>
-        <w:t>216,Software</w:t>
+        <w:t>CSC 216,Software Development Fundamentals,001,3,sesmith5,MWA,1330,1445</w:t>
       </w:r>
-      <w:proofErr w:type="gramEnd"/>
+    </w:p>
+    <w:p>
+      <w:pPr>
+        <w:rPr>
+          <w:rFonts w:ascii="Courier New" w:eastAsia="Courier New" w:hAnsi="Courier New" w:cs="Courier New"/>
+        </w:rPr>
+      </w:pPr>
       <w:r>
         <w:rPr>
           <w:rFonts w:ascii="Courier New" w:eastAsia="Courier New" w:hAnsi="Courier New" w:cs="Courier New"/>
         </w:rPr>
-        <w:t xml:space="preserve"> Development Fundamentals,3,sesmith5,MW,133</w:t>
+        <w:t>CSC 216,Software Development Fundamentals,001,3,sesmith5,A,1330,1445</w:t>
       </w:r>
+    </w:p>
+    <w:p>
+      <w:pPr>
+        <w:rPr>
+          <w:rFonts w:ascii="Courier New" w:eastAsia="Courier New" w:hAnsi="Courier New" w:cs="Courier New"/>
+        </w:rPr>
+      </w:pPr>
       <w:r>
         <w:rPr>
           <w:rFonts w:ascii="Courier New" w:eastAsia="Courier New" w:hAnsi="Courier New" w:cs="Courier New"/>
         </w:rPr>
-        <w:t>0,1445</w:t>
+        <w:t>CSC 216,Software Development Fundamentals,001,3,sesmith5,MW,267,1445</w:t>
       </w:r>
     </w:p>
     <w:p>
@@ -548,417 +524,33 @@
         <w:rPr>
           <w:rFonts w:ascii="Courier New" w:eastAsia="Courier New" w:hAnsi="Courier New" w:cs="Courier New"/>
         </w:rPr>
-        <w:t xml:space="preserve">CSC </w:t>
+        <w:t>CSC 216,Software Development Fundamentals,001,3,sesmith5,MW,1445,1330</w:t>
       </w:r>
-      <w:proofErr w:type="gramStart"/>
+    </w:p>
+    <w:p>
+      <w:pPr>
+        <w:rPr>
+          <w:rFonts w:ascii="Courier New" w:eastAsia="Courier New" w:hAnsi="Courier New" w:cs="Courier New"/>
+        </w:rPr>
+      </w:pPr>
       <w:r>
         <w:rPr>
           <w:rFonts w:ascii="Courier New" w:eastAsia="Courier New" w:hAnsi="Courier New" w:cs="Courier New"/>
         </w:rPr>
-        <w:t>216,Software</w:t>
+        <w:t>CSC 216,Software Development Fundamentals,001,3,sesmith5,,1330,1445</w:t>
       </w:r>
-      <w:proofErr w:type="gramEnd"/>
+    </w:p>
+    <w:p>
+      <w:pPr>
+        <w:rPr>
+          <w:rFonts w:ascii="Courier New" w:eastAsia="Courier New" w:hAnsi="Courier New" w:cs="Courier New"/>
+        </w:rPr>
+      </w:pPr>
       <w:r>
         <w:rPr>
           <w:rFonts w:ascii="Courier New" w:eastAsia="Courier New" w:hAnsi="Courier New" w:cs="Courier New"/>
         </w:rPr>
-        <w:t xml:space="preserve"> Development Fundamentals,abc,3,sesmith5,MW,1330,1445</w:t>
-      </w:r>
-    </w:p>
-    <w:p>
-      <w:pPr>
-        <w:rPr>
-          <w:rFonts w:ascii="Courier New" w:eastAsia="Courier New" w:hAnsi="Courier New" w:cs="Courier New"/>
-        </w:rPr>
-      </w:pPr>
-      <w:r>
-        <w:rPr>
-          <w:rFonts w:ascii="Courier New" w:eastAsia="Courier New" w:hAnsi="Courier New" w:cs="Courier New"/>
-        </w:rPr>
-        <w:t xml:space="preserve">CSC </w:t>
-      </w:r>
-      <w:proofErr w:type="gramStart"/>
-      <w:r>
-        <w:rPr>
-          <w:rFonts w:ascii="Courier New" w:eastAsia="Courier New" w:hAnsi="Courier New" w:cs="Courier New"/>
-        </w:rPr>
-        <w:t>216,Software</w:t>
-      </w:r>
-      <w:proofErr w:type="gramEnd"/>
-      <w:r>
-        <w:rPr>
-          <w:rFonts w:ascii="Courier New" w:eastAsia="Courier New" w:hAnsi="Courier New" w:cs="Courier New"/>
-        </w:rPr>
-        <w:t xml:space="preserve"> Development Fundamentals,001,sesmith5,MW,1330,1445</w:t>
-      </w:r>
-    </w:p>
-    <w:p>
-      <w:pPr>
-        <w:rPr>
-          <w:rFonts w:ascii="Courier New" w:eastAsia="Courier New" w:hAnsi="Courier New" w:cs="Courier New"/>
-        </w:rPr>
-      </w:pPr>
-      <w:r>
-        <w:rPr>
-          <w:rFonts w:ascii="Courier New" w:eastAsia="Courier New" w:hAnsi="Courier New" w:cs="Courier New"/>
-        </w:rPr>
-        <w:t xml:space="preserve">CSC </w:t>
-      </w:r>
-      <w:proofErr w:type="gramStart"/>
-      <w:r>
-        <w:rPr>
-          <w:rFonts w:ascii="Courier New" w:eastAsia="Courier New" w:hAnsi="Courier New" w:cs="Courier New"/>
-        </w:rPr>
-        <w:t>216,Software</w:t>
-      </w:r>
-      <w:proofErr w:type="gramEnd"/>
-      <w:r>
-        <w:rPr>
-          <w:rFonts w:ascii="Courier New" w:eastAsia="Courier New" w:hAnsi="Courier New" w:cs="Courier New"/>
-        </w:rPr>
-        <w:t xml:space="preserve"> Development Fundamentals,001,0,sesmith5,MW,1330,1445</w:t>
-      </w:r>
-    </w:p>
-    <w:p>
-      <w:pPr>
-        <w:rPr>
-          <w:rFonts w:ascii="Courier New" w:eastAsia="Courier New" w:hAnsi="Courier New" w:cs="Courier New"/>
-        </w:rPr>
-      </w:pPr>
-      <w:r>
-        <w:rPr>
-          <w:rFonts w:ascii="Courier New" w:eastAsia="Courier New" w:hAnsi="Courier New" w:cs="Courier New"/>
-        </w:rPr>
-        <w:t xml:space="preserve">CSC </w:t>
-      </w:r>
-      <w:proofErr w:type="gramStart"/>
-      <w:r>
-        <w:rPr>
-          <w:rFonts w:ascii="Courier New" w:eastAsia="Courier New" w:hAnsi="Courier New" w:cs="Courier New"/>
-        </w:rPr>
-        <w:t>216,Software</w:t>
-      </w:r>
-      <w:proofErr w:type="gramEnd"/>
-      <w:r>
-        <w:rPr>
-          <w:rFonts w:ascii="Courier New" w:eastAsia="Courier New" w:hAnsi="Courier New" w:cs="Courier New"/>
-        </w:rPr>
-        <w:t xml:space="preserve"> Development Fundamentals</w:t>
-      </w:r>
-      <w:r>
-        <w:rPr>
-          <w:rFonts w:ascii="Courier New" w:eastAsia="Courier New" w:hAnsi="Courier New" w:cs="Courier New"/>
-        </w:rPr>
-        <w:t>,001,6,sesmith5,MW,1330,1445</w:t>
-      </w:r>
-    </w:p>
-    <w:p>
-      <w:pPr>
-        <w:rPr>
-          <w:rFonts w:ascii="Courier New" w:eastAsia="Courier New" w:hAnsi="Courier New" w:cs="Courier New"/>
-        </w:rPr>
-      </w:pPr>
-      <w:r>
-        <w:rPr>
-          <w:rFonts w:ascii="Courier New" w:eastAsia="Courier New" w:hAnsi="Courier New" w:cs="Courier New"/>
-        </w:rPr>
-        <w:t xml:space="preserve">CSC </w:t>
-      </w:r>
-      <w:proofErr w:type="gramStart"/>
-      <w:r>
-        <w:rPr>
-          <w:rFonts w:ascii="Courier New" w:eastAsia="Courier New" w:hAnsi="Courier New" w:cs="Courier New"/>
-        </w:rPr>
-        <w:t>216,Software</w:t>
-      </w:r>
-      <w:proofErr w:type="gramEnd"/>
-      <w:r>
-        <w:rPr>
-          <w:rFonts w:ascii="Courier New" w:eastAsia="Courier New" w:hAnsi="Courier New" w:cs="Courier New"/>
-        </w:rPr>
-        <w:t xml:space="preserve"> Development Fundamentals,001,3,MW,1330,1445</w:t>
-      </w:r>
-    </w:p>
-    <w:p>
-      <w:pPr>
-        <w:rPr>
-          <w:rFonts w:ascii="Courier New" w:eastAsia="Courier New" w:hAnsi="Courier New" w:cs="Courier New"/>
-        </w:rPr>
-      </w:pPr>
-      <w:r>
-        <w:rPr>
-          <w:rFonts w:ascii="Courier New" w:eastAsia="Courier New" w:hAnsi="Courier New" w:cs="Courier New"/>
-        </w:rPr>
-        <w:t xml:space="preserve">CSC </w:t>
-      </w:r>
-      <w:proofErr w:type="gramStart"/>
-      <w:r>
-        <w:rPr>
-          <w:rFonts w:ascii="Courier New" w:eastAsia="Courier New" w:hAnsi="Courier New" w:cs="Courier New"/>
-        </w:rPr>
-        <w:t>216,Software</w:t>
-      </w:r>
-      <w:proofErr w:type="gramEnd"/>
-      <w:r>
-        <w:rPr>
-          <w:rFonts w:ascii="Courier New" w:eastAsia="Courier New" w:hAnsi="Courier New" w:cs="Courier New"/>
-        </w:rPr>
-        <w:t xml:space="preserve"> Development Fundamentals,001,3,sesmith5,1330,1445</w:t>
-      </w:r>
-    </w:p>
-    <w:p>
-      <w:pPr>
-        <w:rPr>
-          <w:rFonts w:ascii="Courier New" w:eastAsia="Courier New" w:hAnsi="Courier New" w:cs="Courier New"/>
-        </w:rPr>
-      </w:pPr>
-      <w:r>
-        <w:rPr>
-          <w:rFonts w:ascii="Courier New" w:eastAsia="Courier New" w:hAnsi="Courier New" w:cs="Courier New"/>
-        </w:rPr>
-        <w:t xml:space="preserve">CSC </w:t>
-      </w:r>
-      <w:proofErr w:type="gramStart"/>
-      <w:r>
-        <w:rPr>
-          <w:rFonts w:ascii="Courier New" w:eastAsia="Courier New" w:hAnsi="Courier New" w:cs="Courier New"/>
-        </w:rPr>
-        <w:t>216,Software</w:t>
-      </w:r>
-      <w:proofErr w:type="gramEnd"/>
-      <w:r>
-        <w:rPr>
-          <w:rFonts w:ascii="Courier New" w:eastAsia="Courier New" w:hAnsi="Courier New" w:cs="Courier New"/>
-        </w:rPr>
-        <w:t xml:space="preserve"> Development Fundamentals,001,3,sesmith5,MW,1445</w:t>
-      </w:r>
-    </w:p>
-    <w:p>
-      <w:pPr>
-        <w:rPr>
-          <w:rFonts w:ascii="Courier New" w:eastAsia="Courier New" w:hAnsi="Courier New" w:cs="Courier New"/>
-        </w:rPr>
-      </w:pPr>
-      <w:r>
-        <w:rPr>
-          <w:rFonts w:ascii="Courier New" w:eastAsia="Courier New" w:hAnsi="Courier New" w:cs="Courier New"/>
-        </w:rPr>
-        <w:t xml:space="preserve">CSC </w:t>
-      </w:r>
-      <w:proofErr w:type="gramStart"/>
-      <w:r>
-        <w:rPr>
-          <w:rFonts w:ascii="Courier New" w:eastAsia="Courier New" w:hAnsi="Courier New" w:cs="Courier New"/>
-        </w:rPr>
-        <w:t>216,Software</w:t>
-      </w:r>
-      <w:proofErr w:type="gramEnd"/>
-      <w:r>
-        <w:rPr>
-          <w:rFonts w:ascii="Courier New" w:eastAsia="Courier New" w:hAnsi="Courier New" w:cs="Courier New"/>
-        </w:rPr>
-        <w:t xml:space="preserve"> Development Funda</w:t>
-      </w:r>
-      <w:r>
-        <w:rPr>
-          <w:rFonts w:ascii="Courier New" w:eastAsia="Courier New" w:hAnsi="Courier New" w:cs="Courier New"/>
-        </w:rPr>
-        <w:t>mentals,01,3,sesmith5,MW,1330,1445</w:t>
-      </w:r>
-    </w:p>
-    <w:p>
-      <w:pPr>
-        <w:rPr>
-          <w:rFonts w:ascii="Courier New" w:eastAsia="Courier New" w:hAnsi="Courier New" w:cs="Courier New"/>
-        </w:rPr>
-      </w:pPr>
-      <w:r>
-        <w:rPr>
-          <w:rFonts w:ascii="Courier New" w:eastAsia="Courier New" w:hAnsi="Courier New" w:cs="Courier New"/>
-        </w:rPr>
-        <w:t xml:space="preserve">CSC </w:t>
-      </w:r>
-      <w:proofErr w:type="gramStart"/>
-      <w:r>
-        <w:rPr>
-          <w:rFonts w:ascii="Courier New" w:eastAsia="Courier New" w:hAnsi="Courier New" w:cs="Courier New"/>
-        </w:rPr>
-        <w:t>216,Software</w:t>
-      </w:r>
-      <w:proofErr w:type="gramEnd"/>
-      <w:r>
-        <w:rPr>
-          <w:rFonts w:ascii="Courier New" w:eastAsia="Courier New" w:hAnsi="Courier New" w:cs="Courier New"/>
-        </w:rPr>
-        <w:t xml:space="preserve"> Development Fundamentals,001,3,,MW,1330,1445</w:t>
-      </w:r>
-    </w:p>
-    <w:p>
-      <w:pPr>
-        <w:rPr>
-          <w:rFonts w:ascii="Courier New" w:eastAsia="Courier New" w:hAnsi="Courier New" w:cs="Courier New"/>
-        </w:rPr>
-      </w:pPr>
-      <w:r>
-        <w:rPr>
-          <w:rFonts w:ascii="Courier New" w:eastAsia="Courier New" w:hAnsi="Courier New" w:cs="Courier New"/>
-        </w:rPr>
-        <w:t xml:space="preserve">CSC </w:t>
-      </w:r>
-      <w:proofErr w:type="gramStart"/>
-      <w:r>
-        <w:rPr>
-          <w:rFonts w:ascii="Courier New" w:eastAsia="Courier New" w:hAnsi="Courier New" w:cs="Courier New"/>
-        </w:rPr>
-        <w:t>216,Software</w:t>
-      </w:r>
-      <w:proofErr w:type="gramEnd"/>
-      <w:r>
-        <w:rPr>
-          <w:rFonts w:ascii="Courier New" w:eastAsia="Courier New" w:hAnsi="Courier New" w:cs="Courier New"/>
-        </w:rPr>
-        <w:t xml:space="preserve"> Development Fundamentals,001,3,sesmith5,MWA,1330,1445</w:t>
-      </w:r>
-    </w:p>
-    <w:p>
-      <w:pPr>
-        <w:rPr>
-          <w:rFonts w:ascii="Courier New" w:eastAsia="Courier New" w:hAnsi="Courier New" w:cs="Courier New"/>
-        </w:rPr>
-      </w:pPr>
-      <w:r>
-        <w:rPr>
-          <w:rFonts w:ascii="Courier New" w:eastAsia="Courier New" w:hAnsi="Courier New" w:cs="Courier New"/>
-        </w:rPr>
-        <w:t xml:space="preserve">CSC </w:t>
-      </w:r>
-      <w:proofErr w:type="gramStart"/>
-      <w:r>
-        <w:rPr>
-          <w:rFonts w:ascii="Courier New" w:eastAsia="Courier New" w:hAnsi="Courier New" w:cs="Courier New"/>
-        </w:rPr>
-        <w:t>216,Software</w:t>
-      </w:r>
-      <w:proofErr w:type="gramEnd"/>
-      <w:r>
-        <w:rPr>
-          <w:rFonts w:ascii="Courier New" w:eastAsia="Courier New" w:hAnsi="Courier New" w:cs="Courier New"/>
-        </w:rPr>
-        <w:t xml:space="preserve"> Development Fundamentals,001,3,sesmith5,A,1330,1445</w:t>
-      </w:r>
-    </w:p>
-    <w:p>
-      <w:pPr>
-        <w:rPr>
-          <w:rFonts w:ascii="Courier New" w:eastAsia="Courier New" w:hAnsi="Courier New" w:cs="Courier New"/>
-        </w:rPr>
-      </w:pPr>
-      <w:r>
-        <w:rPr>
-          <w:rFonts w:ascii="Courier New" w:eastAsia="Courier New" w:hAnsi="Courier New" w:cs="Courier New"/>
-        </w:rPr>
-        <w:t xml:space="preserve">CSC </w:t>
-      </w:r>
-      <w:proofErr w:type="gramStart"/>
-      <w:r>
-        <w:rPr>
-          <w:rFonts w:ascii="Courier New" w:eastAsia="Courier New" w:hAnsi="Courier New" w:cs="Courier New"/>
-        </w:rPr>
-        <w:t>216,Software</w:t>
-      </w:r>
-      <w:proofErr w:type="gramEnd"/>
-      <w:r>
-        <w:rPr>
-          <w:rFonts w:ascii="Courier New" w:eastAsia="Courier New" w:hAnsi="Courier New" w:cs="Courier New"/>
-        </w:rPr>
-        <w:t xml:space="preserve"> De</w:t>
-      </w:r>
-      <w:r>
-        <w:rPr>
-          <w:rFonts w:ascii="Courier New" w:eastAsia="Courier New" w:hAnsi="Courier New" w:cs="Courier New"/>
-        </w:rPr>
-        <w:t>velopment Fundamentals,001,3,sesmith5,MW,267,1445</w:t>
-      </w:r>
-    </w:p>
-    <w:p>
-      <w:pPr>
-        <w:rPr>
-          <w:rFonts w:ascii="Courier New" w:eastAsia="Courier New" w:hAnsi="Courier New" w:cs="Courier New"/>
-        </w:rPr>
-      </w:pPr>
-      <w:r>
-        <w:rPr>
-          <w:rFonts w:ascii="Courier New" w:eastAsia="Courier New" w:hAnsi="Courier New" w:cs="Courier New"/>
-        </w:rPr>
-        <w:t xml:space="preserve">CSC </w:t>
-      </w:r>
-      <w:proofErr w:type="gramStart"/>
-      <w:r>
-        <w:rPr>
-          <w:rFonts w:ascii="Courier New" w:eastAsia="Courier New" w:hAnsi="Courier New" w:cs="Courier New"/>
-        </w:rPr>
-        <w:t>216,Software</w:t>
-      </w:r>
-      <w:proofErr w:type="gramEnd"/>
-      <w:r>
-        <w:rPr>
-          <w:rFonts w:ascii="Courier New" w:eastAsia="Courier New" w:hAnsi="Courier New" w:cs="Courier New"/>
-        </w:rPr>
-        <w:t xml:space="preserve"> Development Fundamentals,001,3,sesmith5,MW,1445,1330</w:t>
-      </w:r>
-    </w:p>
-    <w:p>
-      <w:pPr>
-        <w:rPr>
-          <w:rFonts w:ascii="Courier New" w:eastAsia="Courier New" w:hAnsi="Courier New" w:cs="Courier New"/>
-        </w:rPr>
-      </w:pPr>
-      <w:r>
-        <w:rPr>
-          <w:rFonts w:ascii="Courier New" w:eastAsia="Courier New" w:hAnsi="Courier New" w:cs="Courier New"/>
-        </w:rPr>
-        <w:t xml:space="preserve">CSC </w:t>
-      </w:r>
-      <w:proofErr w:type="gramStart"/>
-      <w:r>
-        <w:rPr>
-          <w:rFonts w:ascii="Courier New" w:eastAsia="Courier New" w:hAnsi="Courier New" w:cs="Courier New"/>
-        </w:rPr>
-        <w:t>216,Software</w:t>
-      </w:r>
-      <w:proofErr w:type="gramEnd"/>
-      <w:r>
-        <w:rPr>
-          <w:rFonts w:ascii="Courier New" w:eastAsia="Courier New" w:hAnsi="Courier New" w:cs="Courier New"/>
-        </w:rPr>
-        <w:t xml:space="preserve"> Development Fundamentals,001,3,sesmith5,,1330,1445</w:t>
-      </w:r>
-    </w:p>
-    <w:p>
-      <w:pPr>
-        <w:rPr>
-          <w:rFonts w:ascii="Courier New" w:eastAsia="Courier New" w:hAnsi="Courier New" w:cs="Courier New"/>
-        </w:rPr>
-      </w:pPr>
-      <w:r>
-        <w:rPr>
-          <w:rFonts w:ascii="Courier New" w:eastAsia="Courier New" w:hAnsi="Courier New" w:cs="Courier New"/>
-        </w:rPr>
-        <w:t xml:space="preserve">CSC </w:t>
-      </w:r>
-      <w:proofErr w:type="gramStart"/>
-      <w:r>
-        <w:rPr>
-          <w:rFonts w:ascii="Courier New" w:eastAsia="Courier New" w:hAnsi="Courier New" w:cs="Courier New"/>
-        </w:rPr>
-        <w:t>216,Software</w:t>
-      </w:r>
-      <w:proofErr w:type="gramEnd"/>
-      <w:r>
-        <w:rPr>
-          <w:rFonts w:ascii="Courier New" w:eastAsia="Courier New" w:hAnsi="Courier New" w:cs="Courier New"/>
-        </w:rPr>
-        <w:t xml:space="preserve"> Development Fundamentals,001,3,sesmith5,MTWHT,1330,1445</w:t>
+        <w:t>CSC 216,Software Development Fundamentals,001,3,sesmith5,MTWHT,1330,1445</w:t>
       </w:r>
     </w:p>
     <w:p/>
@@ -986,21 +578,33 @@
         <w:rPr>
           <w:rFonts w:ascii="Courier New" w:eastAsia="Courier New" w:hAnsi="Courier New" w:cs="Courier New"/>
         </w:rPr>
-        <w:t xml:space="preserve">CSC </w:t>
+        <w:t>CSC 116,Intro to Programming - Java,001,3,jdyoung2,MW,0910,1100</w:t>
       </w:r>
-      <w:proofErr w:type="gramStart"/>
+    </w:p>
+    <w:p>
+      <w:pPr>
+        <w:rPr>
+          <w:rFonts w:ascii="Courier New" w:eastAsia="Courier New" w:hAnsi="Courier New" w:cs="Courier New"/>
+        </w:rPr>
+      </w:pPr>
       <w:r>
         <w:rPr>
           <w:rFonts w:ascii="Courier New" w:eastAsia="Courier New" w:hAnsi="Courier New" w:cs="Courier New"/>
         </w:rPr>
-        <w:t>116,Intro</w:t>
+        <w:t>CSC 116,Intro to Programming - Java,002,3,spbalik,MW,1120,1310</w:t>
       </w:r>
-      <w:proofErr w:type="gramEnd"/>
+    </w:p>
+    <w:p>
+      <w:pPr>
+        <w:rPr>
+          <w:rFonts w:ascii="Courier New" w:eastAsia="Courier New" w:hAnsi="Courier New" w:cs="Courier New"/>
+        </w:rPr>
+      </w:pPr>
       <w:r>
         <w:rPr>
           <w:rFonts w:ascii="Courier New" w:eastAsia="Courier New" w:hAnsi="Courier New" w:cs="Courier New"/>
         </w:rPr>
-        <w:t xml:space="preserve"> to Programming - Java,001,3,jdyoung2,MW,0910,1100</w:t>
+        <w:t>CSC 116,Intro to Programming - Java,003,3,tbdimitr,TH,1120,1310</w:t>
       </w:r>
     </w:p>
     <w:p>
@@ -1013,21 +617,33 @@
         <w:rPr>
           <w:rFonts w:ascii="Courier New" w:eastAsia="Courier New" w:hAnsi="Courier New" w:cs="Courier New"/>
         </w:rPr>
-        <w:t xml:space="preserve">CSC </w:t>
+        <w:t>CSC 116,Intro to Programming - Java,002,3,jtking,TH,0910,1100</w:t>
       </w:r>
-      <w:proofErr w:type="gramStart"/>
+    </w:p>
+    <w:p>
+      <w:pPr>
+        <w:rPr>
+          <w:rFonts w:ascii="Courier New" w:eastAsia="Courier New" w:hAnsi="Courier New" w:cs="Courier New"/>
+        </w:rPr>
+      </w:pPr>
       <w:r>
         <w:rPr>
           <w:rFonts w:ascii="Courier New" w:eastAsia="Courier New" w:hAnsi="Courier New" w:cs="Courier New"/>
         </w:rPr>
-        <w:t>116,Intro</w:t>
+        <w:t>CSC 216,Software Development Fundamentals,001,3,sesmith5,TH,1330,1445</w:t>
       </w:r>
-      <w:proofErr w:type="gramEnd"/>
+    </w:p>
+    <w:p>
+      <w:pPr>
+        <w:rPr>
+          <w:rFonts w:ascii="Courier New" w:eastAsia="Courier New" w:hAnsi="Courier New" w:cs="Courier New"/>
+        </w:rPr>
+      </w:pPr>
       <w:r>
         <w:rPr>
           <w:rFonts w:ascii="Courier New" w:eastAsia="Courier New" w:hAnsi="Courier New" w:cs="Courier New"/>
         </w:rPr>
-        <w:t xml:space="preserve"> to Programming - Java,002,3,spbalik,MW,1120,1310</w:t>
+        <w:t>CSC 216,Software Development Fundamentals,002,3,ixdoming,MW,1330,1445</w:t>
       </w:r>
     </w:p>
     <w:p>
@@ -1040,195 +656,33 @@
         <w:rPr>
           <w:rFonts w:ascii="Courier New" w:eastAsia="Courier New" w:hAnsi="Courier New" w:cs="Courier New"/>
         </w:rPr>
-        <w:t xml:space="preserve">CSC </w:t>
+        <w:t>CSC 216,Software Development Fundamentals,601,3,jctetter,A</w:t>
       </w:r>
-      <w:proofErr w:type="gramStart"/>
+    </w:p>
+    <w:p>
+      <w:pPr>
+        <w:rPr>
+          <w:rFonts w:ascii="Courier New" w:eastAsia="Courier New" w:hAnsi="Courier New" w:cs="Courier New"/>
+        </w:rPr>
+      </w:pPr>
       <w:r>
         <w:rPr>
           <w:rFonts w:ascii="Courier New" w:eastAsia="Courier New" w:hAnsi="Courier New" w:cs="Courier New"/>
         </w:rPr>
-        <w:t>116,Intro</w:t>
+        <w:t>CSC 217,Software Development Fundamentals Lab,202,1,sesmith5,M,1040,1230</w:t>
       </w:r>
-      <w:proofErr w:type="gramEnd"/>
+    </w:p>
+    <w:p>
+      <w:pPr>
+        <w:rPr>
+          <w:rFonts w:ascii="Courier New" w:eastAsia="Courier New" w:hAnsi="Courier New" w:cs="Courier New"/>
+        </w:rPr>
+      </w:pPr>
       <w:r>
         <w:rPr>
           <w:rFonts w:ascii="Courier New" w:eastAsia="Courier New" w:hAnsi="Courier New" w:cs="Courier New"/>
         </w:rPr>
-        <w:t xml:space="preserve"> to Programming - Java,003,3,tbdimitr,TH,1120,1310</w:t>
-      </w:r>
-    </w:p>
-    <w:p>
-      <w:pPr>
-        <w:rPr>
-          <w:rFonts w:ascii="Courier New" w:eastAsia="Courier New" w:hAnsi="Courier New" w:cs="Courier New"/>
-        </w:rPr>
-      </w:pPr>
-      <w:r>
-        <w:rPr>
-          <w:rFonts w:ascii="Courier New" w:eastAsia="Courier New" w:hAnsi="Courier New" w:cs="Courier New"/>
-        </w:rPr>
-        <w:t xml:space="preserve">CSC </w:t>
-      </w:r>
-      <w:proofErr w:type="gramStart"/>
-      <w:r>
-        <w:rPr>
-          <w:rFonts w:ascii="Courier New" w:eastAsia="Courier New" w:hAnsi="Courier New" w:cs="Courier New"/>
-        </w:rPr>
-        <w:t>116,Intro</w:t>
-      </w:r>
-      <w:proofErr w:type="gramEnd"/>
-      <w:r>
-        <w:rPr>
-          <w:rFonts w:ascii="Courier New" w:eastAsia="Courier New" w:hAnsi="Courier New" w:cs="Courier New"/>
-        </w:rPr>
-        <w:t xml:space="preserve"> to Programming - Java,002,3,jtking,TH,0910,1100</w:t>
-      </w:r>
-    </w:p>
-    <w:p>
-      <w:pPr>
-        <w:rPr>
-          <w:rFonts w:ascii="Courier New" w:eastAsia="Courier New" w:hAnsi="Courier New" w:cs="Courier New"/>
-        </w:rPr>
-      </w:pPr>
-      <w:r>
-        <w:rPr>
-          <w:rFonts w:ascii="Courier New" w:eastAsia="Courier New" w:hAnsi="Courier New" w:cs="Courier New"/>
-        </w:rPr>
-        <w:t xml:space="preserve">CSC </w:t>
-      </w:r>
-      <w:proofErr w:type="gramStart"/>
-      <w:r>
-        <w:rPr>
-          <w:rFonts w:ascii="Courier New" w:eastAsia="Courier New" w:hAnsi="Courier New" w:cs="Courier New"/>
-        </w:rPr>
-        <w:t>216,Software</w:t>
-      </w:r>
-      <w:proofErr w:type="gramEnd"/>
-      <w:r>
-        <w:rPr>
-          <w:rFonts w:ascii="Courier New" w:eastAsia="Courier New" w:hAnsi="Courier New" w:cs="Courier New"/>
-        </w:rPr>
-        <w:t xml:space="preserve"> Development Fundamentals,001,3,sesmith5,TH,1330,14</w:t>
-      </w:r>
-      <w:r>
-        <w:rPr>
-          <w:rFonts w:ascii="Courier New" w:eastAsia="Courier New" w:hAnsi="Courier New" w:cs="Courier New"/>
-        </w:rPr>
-        <w:t>45</w:t>
-      </w:r>
-    </w:p>
-    <w:p>
-      <w:pPr>
-        <w:rPr>
-          <w:rFonts w:ascii="Courier New" w:eastAsia="Courier New" w:hAnsi="Courier New" w:cs="Courier New"/>
-        </w:rPr>
-      </w:pPr>
-      <w:r>
-        <w:rPr>
-          <w:rFonts w:ascii="Courier New" w:eastAsia="Courier New" w:hAnsi="Courier New" w:cs="Courier New"/>
-        </w:rPr>
-        <w:t xml:space="preserve">CSC </w:t>
-      </w:r>
-      <w:proofErr w:type="gramStart"/>
-      <w:r>
-        <w:rPr>
-          <w:rFonts w:ascii="Courier New" w:eastAsia="Courier New" w:hAnsi="Courier New" w:cs="Courier New"/>
-        </w:rPr>
-        <w:t>216,Software</w:t>
-      </w:r>
-      <w:proofErr w:type="gramEnd"/>
-      <w:r>
-        <w:rPr>
-          <w:rFonts w:ascii="Courier New" w:eastAsia="Courier New" w:hAnsi="Courier New" w:cs="Courier New"/>
-        </w:rPr>
-        <w:t xml:space="preserve"> Development Fundamentals,002,3,ixdoming,MW,1330,1445</w:t>
-      </w:r>
-    </w:p>
-    <w:p>
-      <w:pPr>
-        <w:rPr>
-          <w:rFonts w:ascii="Courier New" w:eastAsia="Courier New" w:hAnsi="Courier New" w:cs="Courier New"/>
-        </w:rPr>
-      </w:pPr>
-      <w:r>
-        <w:rPr>
-          <w:rFonts w:ascii="Courier New" w:eastAsia="Courier New" w:hAnsi="Courier New" w:cs="Courier New"/>
-        </w:rPr>
-        <w:t xml:space="preserve">CSC </w:t>
-      </w:r>
-      <w:proofErr w:type="gramStart"/>
-      <w:r>
-        <w:rPr>
-          <w:rFonts w:ascii="Courier New" w:eastAsia="Courier New" w:hAnsi="Courier New" w:cs="Courier New"/>
-        </w:rPr>
-        <w:t>216,Software</w:t>
-      </w:r>
-      <w:proofErr w:type="gramEnd"/>
-      <w:r>
-        <w:rPr>
-          <w:rFonts w:ascii="Courier New" w:eastAsia="Courier New" w:hAnsi="Courier New" w:cs="Courier New"/>
-        </w:rPr>
-        <w:t xml:space="preserve"> Development Fundamentals,601,3,jctetter,A</w:t>
-      </w:r>
-    </w:p>
-    <w:p>
-      <w:pPr>
-        <w:rPr>
-          <w:rFonts w:ascii="Courier New" w:eastAsia="Courier New" w:hAnsi="Courier New" w:cs="Courier New"/>
-        </w:rPr>
-      </w:pPr>
-      <w:r>
-        <w:rPr>
-          <w:rFonts w:ascii="Courier New" w:eastAsia="Courier New" w:hAnsi="Courier New" w:cs="Courier New"/>
-        </w:rPr>
-        <w:t xml:space="preserve">CSC </w:t>
-      </w:r>
-      <w:proofErr w:type="gramStart"/>
-      <w:r>
-        <w:rPr>
-          <w:rFonts w:ascii="Courier New" w:eastAsia="Courier New" w:hAnsi="Courier New" w:cs="Courier New"/>
-        </w:rPr>
-        <w:t>217,Software</w:t>
-      </w:r>
-      <w:proofErr w:type="gramEnd"/>
-      <w:r>
-        <w:rPr>
-          <w:rFonts w:ascii="Courier New" w:eastAsia="Courier New" w:hAnsi="Courier New" w:cs="Courier New"/>
-        </w:rPr>
-        <w:t xml:space="preserve"> Development Fundamentals Lab,202,1,sesmith5,M,1040,1230</w:t>
-      </w:r>
-    </w:p>
-    <w:p>
-      <w:pPr>
-        <w:rPr>
-          <w:rFonts w:ascii="Courier New" w:eastAsia="Courier New" w:hAnsi="Courier New" w:cs="Courier New"/>
-        </w:rPr>
-      </w:pPr>
-      <w:r>
-        <w:rPr>
-          <w:rFonts w:ascii="Courier New" w:eastAsia="Courier New" w:hAnsi="Courier New" w:cs="Courier New"/>
-        </w:rPr>
-        <w:t xml:space="preserve">CSC </w:t>
-      </w:r>
-      <w:proofErr w:type="gramStart"/>
-      <w:r>
-        <w:rPr>
-          <w:rFonts w:ascii="Courier New" w:eastAsia="Courier New" w:hAnsi="Courier New" w:cs="Courier New"/>
-        </w:rPr>
-        <w:t>217,Software</w:t>
-      </w:r>
-      <w:proofErr w:type="gramEnd"/>
-      <w:r>
-        <w:rPr>
-          <w:rFonts w:ascii="Courier New" w:eastAsia="Courier New" w:hAnsi="Courier New" w:cs="Courier New"/>
-        </w:rPr>
-        <w:t xml:space="preserve"> Development Fundamentals Lab,211,1</w:t>
-      </w:r>
-      <w:r>
-        <w:rPr>
-          <w:rFonts w:ascii="Courier New" w:eastAsia="Courier New" w:hAnsi="Courier New" w:cs="Courier New"/>
-        </w:rPr>
-        <w:t>,sesmith5,T,830,1020</w:t>
+        <w:t>CSC 217,Software Development Fundamentals Lab,211,1,sesmith5,T,830,1020</w:t>
       </w:r>
     </w:p>
     <w:p>
@@ -1242,21 +696,33 @@
           <w:rFonts w:ascii="Courier New" w:eastAsia="Courier New" w:hAnsi="Courier New" w:cs="Courier New"/>
         </w:rPr>
         <w:lastRenderedPageBreak/>
-        <w:t xml:space="preserve">CSC </w:t>
+        <w:t>CSC 217,Software Development Fundamentals Lab,223,1,sesmith5,W,1500,1650</w:t>
       </w:r>
-      <w:proofErr w:type="gramStart"/>
+    </w:p>
+    <w:p>
+      <w:pPr>
+        <w:rPr>
+          <w:rFonts w:ascii="Courier New" w:eastAsia="Courier New" w:hAnsi="Courier New" w:cs="Courier New"/>
+        </w:rPr>
+      </w:pPr>
       <w:r>
         <w:rPr>
           <w:rFonts w:ascii="Courier New" w:eastAsia="Courier New" w:hAnsi="Courier New" w:cs="Courier New"/>
         </w:rPr>
-        <w:t>217,Software</w:t>
+        <w:t>CSC 217,Software Development Fundamentals Lab,601,1,sesmith5,A</w:t>
       </w:r>
-      <w:proofErr w:type="gramEnd"/>
+    </w:p>
+    <w:p>
+      <w:pPr>
+        <w:rPr>
+          <w:rFonts w:ascii="Courier New" w:eastAsia="Courier New" w:hAnsi="Courier New" w:cs="Courier New"/>
+        </w:rPr>
+      </w:pPr>
       <w:r>
         <w:rPr>
           <w:rFonts w:ascii="Courier New" w:eastAsia="Courier New" w:hAnsi="Courier New" w:cs="Courier New"/>
         </w:rPr>
-        <w:t xml:space="preserve"> Development Fundamentals Lab,223,1,sesmith5,W,1500,1650</w:t>
+        <w:t>CSC 226,Discrete Mathematics for Computer Scientists,001,3,tmbarnes,MWF,935,1025</w:t>
       </w:r>
     </w:p>
     <w:p>
@@ -1269,117 +735,26 @@
         <w:rPr>
           <w:rFonts w:ascii="Courier New" w:eastAsia="Courier New" w:hAnsi="Courier New" w:cs="Courier New"/>
         </w:rPr>
-        <w:t xml:space="preserve">CSC </w:t>
+        <w:t>CSC 230,C and Software Tools,001,3,dbsturgi,MW,1145,1300</w:t>
       </w:r>
-      <w:proofErr w:type="gramStart"/>
+    </w:p>
+    <w:p>
+      <w:pPr>
+        <w:rPr>
+          <w:rFonts w:ascii="Courier New" w:eastAsia="Courier New" w:hAnsi="Courier New" w:cs="Courier New"/>
+        </w:rPr>
+      </w:pPr>
       <w:r>
         <w:rPr>
           <w:rFonts w:ascii="Courier New" w:eastAsia="Courier New" w:hAnsi="Courier New" w:cs="Courier New"/>
         </w:rPr>
-        <w:t>217,Software</w:t>
-      </w:r>
-      <w:proofErr w:type="gramEnd"/>
-      <w:r>
-        <w:rPr>
-          <w:rFonts w:ascii="Courier New" w:eastAsia="Courier New" w:hAnsi="Courier New" w:cs="Courier New"/>
-        </w:rPr>
-        <w:t xml:space="preserve"> Development Fundamentals Lab,601,1,sesmith5,A</w:t>
-      </w:r>
-    </w:p>
-    <w:p>
-      <w:pPr>
-        <w:rPr>
-          <w:rFonts w:ascii="Courier New" w:eastAsia="Courier New" w:hAnsi="Courier New" w:cs="Courier New"/>
-        </w:rPr>
-      </w:pPr>
-      <w:r>
-        <w:rPr>
-          <w:rFonts w:ascii="Courier New" w:eastAsia="Courier New" w:hAnsi="Courier New" w:cs="Courier New"/>
-        </w:rPr>
-        <w:t xml:space="preserve">CSC </w:t>
-      </w:r>
-      <w:proofErr w:type="gramStart"/>
-      <w:r>
-        <w:rPr>
-          <w:rFonts w:ascii="Courier New" w:eastAsia="Courier New" w:hAnsi="Courier New" w:cs="Courier New"/>
-        </w:rPr>
-        <w:t>226,Discrete</w:t>
-      </w:r>
-      <w:proofErr w:type="gramEnd"/>
-      <w:r>
-        <w:rPr>
-          <w:rFonts w:ascii="Courier New" w:eastAsia="Courier New" w:hAnsi="Courier New" w:cs="Courier New"/>
-        </w:rPr>
-        <w:t xml:space="preserve"> Mathematics for Computer Scientists,001,3,tmbarnes,MWF,935,1025</w:t>
-      </w:r>
-    </w:p>
-    <w:p>
-      <w:pPr>
-        <w:rPr>
-          <w:rFonts w:ascii="Courier New" w:eastAsia="Courier New" w:hAnsi="Courier New" w:cs="Courier New"/>
-        </w:rPr>
-      </w:pPr>
-      <w:r>
-        <w:rPr>
-          <w:rFonts w:ascii="Courier New" w:eastAsia="Courier New" w:hAnsi="Courier New" w:cs="Courier New"/>
-        </w:rPr>
-        <w:t xml:space="preserve">CSC </w:t>
-      </w:r>
-      <w:proofErr w:type="gramStart"/>
-      <w:r>
-        <w:rPr>
-          <w:rFonts w:ascii="Courier New" w:eastAsia="Courier New" w:hAnsi="Courier New" w:cs="Courier New"/>
-        </w:rPr>
-        <w:t>230,C</w:t>
-      </w:r>
-      <w:proofErr w:type="gramEnd"/>
-      <w:r>
-        <w:rPr>
-          <w:rFonts w:ascii="Courier New" w:eastAsia="Courier New" w:hAnsi="Courier New" w:cs="Courier New"/>
-        </w:rPr>
-        <w:t xml:space="preserve"> and Soft</w:t>
-      </w:r>
-      <w:r>
-        <w:rPr>
-          <w:rFonts w:ascii="Courier New" w:eastAsia="Courier New" w:hAnsi="Courier New" w:cs="Courier New"/>
-        </w:rPr>
-        <w:t>ware Tools,001,3,dbsturgi,MW,1145,1300</w:t>
-      </w:r>
-    </w:p>
-    <w:p>
-      <w:pPr>
-        <w:rPr>
-          <w:rFonts w:ascii="Courier New" w:eastAsia="Courier New" w:hAnsi="Courier New" w:cs="Courier New"/>
-        </w:rPr>
-      </w:pPr>
-      <w:r>
-        <w:rPr>
-          <w:rFonts w:ascii="Courier New" w:eastAsia="Courier New" w:hAnsi="Courier New" w:cs="Courier New"/>
-        </w:rPr>
-        <w:t xml:space="preserve">CSC </w:t>
-      </w:r>
-      <w:proofErr w:type="gramStart"/>
-      <w:r>
-        <w:rPr>
-          <w:rFonts w:ascii="Courier New" w:eastAsia="Courier New" w:hAnsi="Courier New" w:cs="Courier New"/>
-        </w:rPr>
-        <w:t>316,Data</w:t>
-      </w:r>
-      <w:proofErr w:type="gramEnd"/>
-      <w:r>
-        <w:rPr>
-          <w:rFonts w:ascii="Courier New" w:eastAsia="Courier New" w:hAnsi="Courier New" w:cs="Courier New"/>
-        </w:rPr>
-        <w:t xml:space="preserve"> Structures and Algorithms,001,3,jtking,MW,830,945</w:t>
+        <w:t>CSC 316,Data Structures and Algorithms,001,3,jtking,MW,830,945</w:t>
       </w:r>
     </w:p>
     <w:p/>
     <w:p>
       <w:r>
-        <w:t>Note that while all tests end with the statement to Close GUI, you can run Tests 2-13 on the same GUI if there are no failures.  If there are failures, y</w:t>
-      </w:r>
-      <w:r>
-        <w:t>ou can use the preconditions to identify the dependent test cases.</w:t>
+        <w:t>Note that while all tests end with the statement to Close GUI, you can run Tests 2-13 on the same GUI if there are no failures.  If there are failures, you can use the preconditions to identify the dependent test cases.</w:t>
       </w:r>
     </w:p>
     <w:p/>
@@ -1580,15 +955,7 @@
               <w:ind w:left="360"/>
             </w:pPr>
             <w:r>
-              <w:t xml:space="preserve">Run </w:t>
-            </w:r>
-            <w:proofErr w:type="spellStart"/>
-            <w:r>
-              <w:t>WolfSchedulerGUI</w:t>
-            </w:r>
-            <w:proofErr w:type="spellEnd"/>
-            <w:r>
-              <w:t>.</w:t>
+              <w:t>Run WolfSchedulerGUI.</w:t>
             </w:r>
           </w:p>
           <w:p>
@@ -1618,24 +985,14 @@
               <w:t>Load Course Catalog</w:t>
             </w:r>
             <w:r>
-              <w:t xml:space="preserve"> </w:t>
-            </w:r>
-            <w:proofErr w:type="spellStart"/>
-            <w:r>
-              <w:t>FileChooser</w:t>
-            </w:r>
-            <w:proofErr w:type="spellEnd"/>
-            <w:r>
-              <w:t xml:space="preserve"> dialog select: </w:t>
-            </w:r>
-            <w:proofErr w:type="gramStart"/>
+              <w:t xml:space="preserve"> FileChooser dialog select: </w:t>
+            </w:r>
             <w:r>
               <w:rPr>
                 <w:rFonts w:ascii="Courier New" w:eastAsia="Courier New" w:hAnsi="Courier New" w:cs="Courier New"/>
               </w:rPr>
               <w:t>test-files/invalid_course_records.txt</w:t>
             </w:r>
-            <w:proofErr w:type="gramEnd"/>
           </w:p>
           <w:p>
             <w:pPr>
@@ -1691,16 +1048,8 @@
               <w:rPr>
                 <w:i/>
               </w:rPr>
-              <w:t xml:space="preserve">Check </w:t>
-            </w:r>
-            <w:proofErr w:type="gramStart"/>
-            <w:r>
-              <w:rPr>
-                <w:i/>
-              </w:rPr>
-              <w:t>results</w:t>
-            </w:r>
-            <w:proofErr w:type="gramEnd"/>
+              <w:t>Check results</w:t>
+            </w:r>
           </w:p>
           <w:p>
             <w:pPr>
@@ -1742,19 +1091,9 @@
               <w:widowControl w:val="0"/>
               <w:spacing w:line="240" w:lineRule="auto"/>
             </w:pPr>
-            <w:proofErr w:type="spellStart"/>
-            <w:r>
-              <w:t>WolfSchdulerGUI</w:t>
-            </w:r>
-            <w:proofErr w:type="spellEnd"/>
-            <w:r>
-              <w:t xml:space="preserve"> </w:t>
-            </w:r>
-            <w:proofErr w:type="gramStart"/>
-            <w:r>
-              <w:t>loads</w:t>
-            </w:r>
-            <w:proofErr w:type="gramEnd"/>
+            <w:r>
+              <w:t>WolfSchdulerGUI loads</w:t>
+            </w:r>
           </w:p>
           <w:p>
             <w:pPr>
@@ -1798,13 +1137,8 @@
               <w:spacing w:line="240" w:lineRule="auto"/>
             </w:pPr>
             <w:r>
-              <w:t xml:space="preserve">Course Details only shows </w:t>
-            </w:r>
-            <w:proofErr w:type="gramStart"/>
-            <w:r>
-              <w:t>labels</w:t>
-            </w:r>
-            <w:proofErr w:type="gramEnd"/>
+              <w:t>Course Details only shows labels</w:t>
+            </w:r>
           </w:p>
           <w:p>
             <w:pPr>
@@ -1840,6 +1174,12 @@
                 <w:b/>
               </w:rPr>
             </w:pPr>
+            <w:r>
+              <w:rPr>
+                <w:bCs/>
+              </w:rPr>
+              <w:t>WolfSchedulerGUI opened with course catalog, schedule, course details, and add event section empty, as expected</w:t>
+            </w:r>
           </w:p>
         </w:tc>
       </w:tr>
@@ -1912,15 +1252,7 @@
               <w:ind w:left="360"/>
             </w:pPr>
             <w:r>
-              <w:t xml:space="preserve">Run </w:t>
-            </w:r>
-            <w:proofErr w:type="spellStart"/>
-            <w:r>
-              <w:t>WolfSchedulerGUI</w:t>
-            </w:r>
-            <w:proofErr w:type="spellEnd"/>
-            <w:r>
-              <w:t>.</w:t>
+              <w:t>Run WolfSchedulerGUI.</w:t>
             </w:r>
           </w:p>
           <w:p>
@@ -1950,24 +1282,14 @@
               <w:t>Load Course Catalog</w:t>
             </w:r>
             <w:r>
-              <w:t xml:space="preserve"> </w:t>
-            </w:r>
-            <w:proofErr w:type="spellStart"/>
-            <w:r>
-              <w:t>FileChooser</w:t>
-            </w:r>
-            <w:proofErr w:type="spellEnd"/>
-            <w:r>
-              <w:t xml:space="preserve"> dialog select: </w:t>
-            </w:r>
-            <w:proofErr w:type="gramStart"/>
+              <w:t xml:space="preserve"> FileChooser dialog select: </w:t>
+            </w:r>
             <w:r>
               <w:rPr>
                 <w:rFonts w:ascii="Courier New" w:eastAsia="Courier New" w:hAnsi="Courier New" w:cs="Courier New"/>
               </w:rPr>
               <w:t>test-files/course_records.txt</w:t>
             </w:r>
-            <w:proofErr w:type="gramEnd"/>
           </w:p>
           <w:p>
             <w:pPr>
@@ -2023,16 +1345,8 @@
               <w:rPr>
                 <w:i/>
               </w:rPr>
-              <w:t xml:space="preserve">Check </w:t>
-            </w:r>
-            <w:proofErr w:type="gramStart"/>
-            <w:r>
-              <w:rPr>
-                <w:i/>
-              </w:rPr>
-              <w:t>results</w:t>
-            </w:r>
-            <w:proofErr w:type="gramEnd"/>
+              <w:t>Check results</w:t>
+            </w:r>
           </w:p>
           <w:p>
             <w:pPr>
@@ -2074,40 +1388,25 @@
               <w:widowControl w:val="0"/>
               <w:spacing w:line="240" w:lineRule="auto"/>
             </w:pPr>
-            <w:proofErr w:type="spellStart"/>
             <w:r>
               <w:lastRenderedPageBreak/>
-              <w:t>WolfSchdulerGUI</w:t>
-            </w:r>
-            <w:proofErr w:type="spellEnd"/>
-            <w:r>
-              <w:t xml:space="preserve"> </w:t>
-            </w:r>
-            <w:proofErr w:type="gramStart"/>
-            <w:r>
-              <w:t>loads</w:t>
-            </w:r>
-            <w:proofErr w:type="gramEnd"/>
-          </w:p>
-          <w:p>
-            <w:pPr>
-              <w:widowControl w:val="0"/>
-              <w:spacing w:line="240" w:lineRule="auto"/>
-            </w:pPr>
-          </w:p>
-          <w:p>
-            <w:pPr>
-              <w:widowControl w:val="0"/>
-              <w:spacing w:line="240" w:lineRule="auto"/>
-            </w:pPr>
-            <w:r>
-              <w:t xml:space="preserve">Course Catalog contains 13 </w:t>
-            </w:r>
-            <w:proofErr w:type="gramStart"/>
-            <w:r>
-              <w:t>classes</w:t>
-            </w:r>
-            <w:proofErr w:type="gramEnd"/>
+              <w:t>WolfSchdulerGUI loads</w:t>
+            </w:r>
+          </w:p>
+          <w:p>
+            <w:pPr>
+              <w:widowControl w:val="0"/>
+              <w:spacing w:line="240" w:lineRule="auto"/>
+            </w:pPr>
+          </w:p>
+          <w:p>
+            <w:pPr>
+              <w:widowControl w:val="0"/>
+              <w:spacing w:line="240" w:lineRule="auto"/>
+            </w:pPr>
+            <w:r>
+              <w:t>Course Catalog contains 13 classes</w:t>
+            </w:r>
           </w:p>
           <w:p>
             <w:pPr>
@@ -2180,10 +1479,7 @@
               <w:ind w:left="435"/>
             </w:pPr>
             <w:r>
-              <w:t>CSC 216, 002, Software D</w:t>
-            </w:r>
-            <w:r>
-              <w:t>evelopment Fundamentals</w:t>
+              <w:t>CSC 216, 002, Software Development Fundamentals</w:t>
             </w:r>
           </w:p>
           <w:p>
@@ -2310,31 +1606,23 @@
               <w:spacing w:line="240" w:lineRule="auto"/>
             </w:pPr>
             <w:r>
-              <w:t xml:space="preserve">My Schedule </w:t>
-            </w:r>
-            <w:r>
-              <w:t>is empty</w:t>
-            </w:r>
-          </w:p>
-          <w:p>
-            <w:pPr>
-              <w:widowControl w:val="0"/>
-              <w:spacing w:line="240" w:lineRule="auto"/>
-            </w:pPr>
-          </w:p>
-          <w:p>
-            <w:pPr>
-              <w:widowControl w:val="0"/>
-              <w:spacing w:line="240" w:lineRule="auto"/>
-            </w:pPr>
-            <w:r>
-              <w:t xml:space="preserve">Course Details only shows </w:t>
-            </w:r>
-            <w:proofErr w:type="gramStart"/>
-            <w:r>
-              <w:t>labels</w:t>
-            </w:r>
-            <w:proofErr w:type="gramEnd"/>
+              <w:t>My Schedule is empty</w:t>
+            </w:r>
+          </w:p>
+          <w:p>
+            <w:pPr>
+              <w:widowControl w:val="0"/>
+              <w:spacing w:line="240" w:lineRule="auto"/>
+            </w:pPr>
+          </w:p>
+          <w:p>
+            <w:pPr>
+              <w:widowControl w:val="0"/>
+              <w:spacing w:line="240" w:lineRule="auto"/>
+            </w:pPr>
+            <w:r>
+              <w:t>Course Details only shows labels</w:t>
+            </w:r>
           </w:p>
           <w:p>
             <w:pPr>
@@ -2370,6 +1658,20 @@
                 <w:b/>
               </w:rPr>
             </w:pPr>
+            <w:r>
+              <w:rPr>
+                <w:bCs/>
+              </w:rPr>
+              <w:lastRenderedPageBreak/>
+              <w:t xml:space="preserve">WolfSchedulerGUI opened with the 13 expected courses in course catalog long with empty schedule, course details, and add event section, as </w:t>
+            </w:r>
+            <w:r>
+              <w:rPr>
+                <w:bCs/>
+              </w:rPr>
+              <w:lastRenderedPageBreak/>
+              <w:t>expected</w:t>
+            </w:r>
           </w:p>
         </w:tc>
       </w:tr>
@@ -2390,6 +1692,7 @@
               <w:spacing w:line="240" w:lineRule="auto"/>
             </w:pPr>
             <w:r>
+              <w:lastRenderedPageBreak/>
               <w:t>Test 3: Add - No Sel.</w:t>
             </w:r>
           </w:p>
@@ -2487,16 +1790,8 @@
               <w:rPr>
                 <w:i/>
               </w:rPr>
-              <w:t xml:space="preserve">Check </w:t>
-            </w:r>
-            <w:proofErr w:type="gramStart"/>
-            <w:r>
-              <w:rPr>
-                <w:i/>
-              </w:rPr>
-              <w:t>results</w:t>
-            </w:r>
-            <w:proofErr w:type="gramEnd"/>
+              <w:t>Check results</w:t>
+            </w:r>
           </w:p>
           <w:p>
             <w:pPr>
@@ -2567,15 +1862,7 @@
             </w:pPr>
             <w:r>
               <w:lastRenderedPageBreak/>
-              <w:t xml:space="preserve">A pop-up dialog </w:t>
-            </w:r>
-            <w:proofErr w:type="gramStart"/>
-            <w:r>
-              <w:t>stating</w:t>
-            </w:r>
-            <w:proofErr w:type="gramEnd"/>
-            <w:r>
-              <w:t xml:space="preserve"> “No course selected in the catalog.” is displayed.</w:t>
+              <w:t>A pop-up dialog stating “No course selected in the catalog.” is displayed.</w:t>
             </w:r>
           </w:p>
         </w:tc>
@@ -2597,6 +1884,12 @@
                 <w:b/>
               </w:rPr>
             </w:pPr>
+            <w:r>
+              <w:rPr>
+                <w:bCs/>
+              </w:rPr>
+              <w:t>Pop up dialog stating no course selected was displayed, as expected</w:t>
+            </w:r>
           </w:p>
         </w:tc>
       </w:tr>
@@ -2617,13 +1910,8 @@
               <w:spacing w:line="240" w:lineRule="auto"/>
             </w:pPr>
             <w:r>
-              <w:t xml:space="preserve">Test 4: </w:t>
-            </w:r>
-            <w:proofErr w:type="gramStart"/>
-            <w:r>
-              <w:t>Add</w:t>
-            </w:r>
-            <w:proofErr w:type="gramEnd"/>
+              <w:t>Test 4: Add</w:t>
+            </w:r>
           </w:p>
           <w:p>
             <w:pPr>
@@ -2702,81 +1990,65 @@
               <w:rPr>
                 <w:i/>
               </w:rPr>
-              <w:t xml:space="preserve">Check </w:t>
-            </w:r>
-            <w:proofErr w:type="gramStart"/>
-            <w:r>
+              <w:t>Check results</w:t>
+            </w:r>
+          </w:p>
+          <w:p>
+            <w:pPr>
+              <w:widowControl w:val="0"/>
+              <w:spacing w:line="240" w:lineRule="auto"/>
+              <w:ind w:left="360"/>
+            </w:pPr>
+          </w:p>
+          <w:p>
+            <w:pPr>
+              <w:widowControl w:val="0"/>
+              <w:numPr>
+                <w:ilvl w:val="0"/>
+                <w:numId w:val="21"/>
+              </w:numPr>
+              <w:spacing w:line="240" w:lineRule="auto"/>
+              <w:ind w:left="360"/>
+            </w:pPr>
+            <w:r>
+              <w:t xml:space="preserve">Click </w:t>
+            </w:r>
+            <w:r>
+              <w:rPr>
+                <w:b/>
+              </w:rPr>
+              <w:t>Add Course</w:t>
+            </w:r>
+          </w:p>
+          <w:p>
+            <w:pPr>
+              <w:widowControl w:val="0"/>
+              <w:spacing w:line="240" w:lineRule="auto"/>
+              <w:ind w:left="360"/>
+              <w:rPr>
+                <w:b/>
+              </w:rPr>
+            </w:pPr>
+          </w:p>
+          <w:p>
+            <w:pPr>
+              <w:widowControl w:val="0"/>
+              <w:numPr>
+                <w:ilvl w:val="0"/>
+                <w:numId w:val="21"/>
+              </w:numPr>
+              <w:spacing w:line="240" w:lineRule="auto"/>
+              <w:ind w:left="360"/>
               <w:rPr>
                 <w:i/>
               </w:rPr>
-              <w:t>results</w:t>
-            </w:r>
-            <w:proofErr w:type="gramEnd"/>
-          </w:p>
-          <w:p>
-            <w:pPr>
-              <w:widowControl w:val="0"/>
-              <w:spacing w:line="240" w:lineRule="auto"/>
-              <w:ind w:left="360"/>
-            </w:pPr>
-          </w:p>
-          <w:p>
-            <w:pPr>
-              <w:widowControl w:val="0"/>
-              <w:numPr>
-                <w:ilvl w:val="0"/>
-                <w:numId w:val="21"/>
-              </w:numPr>
-              <w:spacing w:line="240" w:lineRule="auto"/>
-              <w:ind w:left="360"/>
-            </w:pPr>
-            <w:r>
-              <w:t xml:space="preserve">Click </w:t>
-            </w:r>
-            <w:r>
-              <w:rPr>
-                <w:b/>
-              </w:rPr>
-              <w:t>Add Course</w:t>
-            </w:r>
-          </w:p>
-          <w:p>
-            <w:pPr>
-              <w:widowControl w:val="0"/>
-              <w:spacing w:line="240" w:lineRule="auto"/>
-              <w:ind w:left="360"/>
-              <w:rPr>
-                <w:b/>
-              </w:rPr>
-            </w:pPr>
-          </w:p>
-          <w:p>
-            <w:pPr>
-              <w:widowControl w:val="0"/>
-              <w:numPr>
-                <w:ilvl w:val="0"/>
-                <w:numId w:val="21"/>
-              </w:numPr>
-              <w:spacing w:line="240" w:lineRule="auto"/>
-              <w:ind w:left="360"/>
+            </w:pPr>
+            <w:r>
               <w:rPr>
                 <w:i/>
               </w:rPr>
-            </w:pPr>
-            <w:r>
-              <w:rPr>
-                <w:i/>
-              </w:rPr>
-              <w:t xml:space="preserve">Check </w:t>
-            </w:r>
-            <w:proofErr w:type="gramStart"/>
-            <w:r>
-              <w:rPr>
-                <w:i/>
-              </w:rPr>
-              <w:t>results</w:t>
-            </w:r>
-            <w:proofErr w:type="gramEnd"/>
+              <w:t>Check results</w:t>
+            </w:r>
           </w:p>
           <w:p>
             <w:pPr>
@@ -2816,13 +2088,8 @@
               <w:spacing w:line="240" w:lineRule="auto"/>
             </w:pPr>
             <w:r>
-              <w:t xml:space="preserve">Course Details are </w:t>
-            </w:r>
-            <w:proofErr w:type="gramStart"/>
-            <w:r>
-              <w:t>displayed</w:t>
-            </w:r>
-            <w:proofErr w:type="gramEnd"/>
+              <w:t>Course Details are displayed</w:t>
+            </w:r>
           </w:p>
           <w:p>
             <w:pPr>
@@ -2948,6 +2215,12 @@
                 <w:b/>
               </w:rPr>
             </w:pPr>
+            <w:r>
+              <w:rPr>
+                <w:bCs/>
+              </w:rPr>
+              <w:t>The expected course details are displayed and the schedule now lists CSC 216, 001, Software Development Fundamentals, TH 1:30PM-2:45PM, as expected</w:t>
+            </w:r>
           </w:p>
         </w:tc>
       </w:tr>
@@ -2988,15 +2261,7 @@
               <w:spacing w:line="240" w:lineRule="auto"/>
             </w:pPr>
             <w:r>
-              <w:t xml:space="preserve">Preconditions: Test 2 and Test </w:t>
-            </w:r>
-            <w:proofErr w:type="gramStart"/>
-            <w:r>
-              <w:t>4  have</w:t>
-            </w:r>
-            <w:proofErr w:type="gramEnd"/>
-            <w:r>
-              <w:t xml:space="preserve"> passed</w:t>
+              <w:t>Preconditions: Test 2 and Test 4  have passed</w:t>
             </w:r>
           </w:p>
           <w:p>
@@ -3070,16 +2335,8 @@
               <w:rPr>
                 <w:i/>
               </w:rPr>
-              <w:t xml:space="preserve">Check </w:t>
-            </w:r>
-            <w:proofErr w:type="gramStart"/>
-            <w:r>
-              <w:rPr>
-                <w:i/>
-              </w:rPr>
-              <w:t>results</w:t>
-            </w:r>
-            <w:proofErr w:type="gramEnd"/>
+              <w:t>Check results</w:t>
+            </w:r>
           </w:p>
           <w:p>
             <w:pPr>
@@ -3149,18 +2406,7 @@
               </w:rPr>
             </w:pPr>
             <w:r>
-              <w:t xml:space="preserve">A pop-up dialog </w:t>
-            </w:r>
-            <w:proofErr w:type="gramStart"/>
-            <w:r>
-              <w:t>sta</w:t>
-            </w:r>
-            <w:r>
-              <w:t>ting</w:t>
-            </w:r>
-            <w:proofErr w:type="gramEnd"/>
-            <w:r>
-              <w:t xml:space="preserve"> “No item selected in the schedule.” is displayed.</w:t>
+              <w:t>A pop-up dialog stating “No item selected in the schedule.” is displayed.</w:t>
             </w:r>
           </w:p>
         </w:tc>
@@ -3182,6 +2428,12 @@
                 <w:b/>
               </w:rPr>
             </w:pPr>
+            <w:r>
+              <w:rPr>
+                <w:bCs/>
+              </w:rPr>
+              <w:t>A pop up stating that no items had been selected in the schedule was displayed, as expected</w:t>
+            </w:r>
           </w:p>
         </w:tc>
       </w:tr>
@@ -3278,81 +2530,65 @@
               <w:rPr>
                 <w:i/>
               </w:rPr>
-              <w:t xml:space="preserve">Check </w:t>
-            </w:r>
-            <w:proofErr w:type="gramStart"/>
-            <w:r>
+              <w:t>Check results</w:t>
+            </w:r>
+          </w:p>
+          <w:p>
+            <w:pPr>
+              <w:widowControl w:val="0"/>
+              <w:spacing w:line="240" w:lineRule="auto"/>
+              <w:ind w:left="360"/>
+            </w:pPr>
+          </w:p>
+          <w:p>
+            <w:pPr>
+              <w:widowControl w:val="0"/>
+              <w:numPr>
+                <w:ilvl w:val="0"/>
+                <w:numId w:val="19"/>
+              </w:numPr>
+              <w:spacing w:line="240" w:lineRule="auto"/>
+              <w:ind w:left="360"/>
+            </w:pPr>
+            <w:r>
+              <w:t xml:space="preserve">Click </w:t>
+            </w:r>
+            <w:r>
+              <w:rPr>
+                <w:b/>
+              </w:rPr>
+              <w:t>Add Course</w:t>
+            </w:r>
+          </w:p>
+          <w:p>
+            <w:pPr>
+              <w:widowControl w:val="0"/>
+              <w:spacing w:line="240" w:lineRule="auto"/>
+              <w:ind w:left="360"/>
+              <w:rPr>
+                <w:b/>
+              </w:rPr>
+            </w:pPr>
+          </w:p>
+          <w:p>
+            <w:pPr>
+              <w:widowControl w:val="0"/>
+              <w:numPr>
+                <w:ilvl w:val="0"/>
+                <w:numId w:val="19"/>
+              </w:numPr>
+              <w:spacing w:line="240" w:lineRule="auto"/>
+              <w:ind w:left="360"/>
               <w:rPr>
                 <w:i/>
               </w:rPr>
-              <w:t>results</w:t>
-            </w:r>
-            <w:proofErr w:type="gramEnd"/>
-          </w:p>
-          <w:p>
-            <w:pPr>
-              <w:widowControl w:val="0"/>
-              <w:spacing w:line="240" w:lineRule="auto"/>
-              <w:ind w:left="360"/>
-            </w:pPr>
-          </w:p>
-          <w:p>
-            <w:pPr>
-              <w:widowControl w:val="0"/>
-              <w:numPr>
-                <w:ilvl w:val="0"/>
-                <w:numId w:val="19"/>
-              </w:numPr>
-              <w:spacing w:line="240" w:lineRule="auto"/>
-              <w:ind w:left="360"/>
-            </w:pPr>
-            <w:r>
-              <w:t xml:space="preserve">Click </w:t>
-            </w:r>
-            <w:r>
-              <w:rPr>
-                <w:b/>
-              </w:rPr>
-              <w:t>Add Course</w:t>
-            </w:r>
-          </w:p>
-          <w:p>
-            <w:pPr>
-              <w:widowControl w:val="0"/>
-              <w:spacing w:line="240" w:lineRule="auto"/>
-              <w:ind w:left="360"/>
-              <w:rPr>
-                <w:b/>
-              </w:rPr>
-            </w:pPr>
-          </w:p>
-          <w:p>
-            <w:pPr>
-              <w:widowControl w:val="0"/>
-              <w:numPr>
-                <w:ilvl w:val="0"/>
-                <w:numId w:val="19"/>
-              </w:numPr>
-              <w:spacing w:line="240" w:lineRule="auto"/>
-              <w:ind w:left="360"/>
+            </w:pPr>
+            <w:r>
               <w:rPr>
                 <w:i/>
               </w:rPr>
-            </w:pPr>
-            <w:r>
-              <w:rPr>
-                <w:i/>
-              </w:rPr>
-              <w:t xml:space="preserve">Check </w:t>
-            </w:r>
-            <w:proofErr w:type="gramStart"/>
-            <w:r>
-              <w:rPr>
-                <w:i/>
-              </w:rPr>
-              <w:t>results</w:t>
-            </w:r>
-            <w:proofErr w:type="gramEnd"/>
+              <w:t>Check results</w:t>
+            </w:r>
           </w:p>
           <w:p>
             <w:pPr>
@@ -3420,13 +2656,8 @@
             </w:pPr>
             <w:r>
               <w:lastRenderedPageBreak/>
-              <w:t xml:space="preserve">Course Details are </w:t>
-            </w:r>
-            <w:proofErr w:type="gramStart"/>
-            <w:r>
-              <w:t>displayed</w:t>
-            </w:r>
-            <w:proofErr w:type="gramEnd"/>
+              <w:t>Course Details are displayed</w:t>
+            </w:r>
           </w:p>
           <w:p>
             <w:pPr>
@@ -3484,14 +2715,12 @@
             <w:r>
               <w:t xml:space="preserve">Instructor: </w:t>
             </w:r>
-            <w:proofErr w:type="spellStart"/>
             <w:r>
               <w:rPr>
                 <w:rFonts w:ascii="Courier New" w:eastAsia="Courier New" w:hAnsi="Courier New" w:cs="Courier New"/>
               </w:rPr>
               <w:t>ixdoming</w:t>
             </w:r>
-            <w:proofErr w:type="spellEnd"/>
           </w:p>
           <w:p>
             <w:pPr>
@@ -3557,13 +2786,20 @@
             </w:tcMar>
           </w:tcPr>
           <w:p>
-            <w:pPr>
-              <w:widowControl w:val="0"/>
-              <w:spacing w:line="240" w:lineRule="auto"/>
-              <w:rPr>
-                <w:b/>
-              </w:rPr>
-            </w:pPr>
+            <w:r>
+              <w:rPr>
+                <w:bCs/>
+              </w:rPr>
+              <w:lastRenderedPageBreak/>
+              <w:t xml:space="preserve">The expected course details are </w:t>
+            </w:r>
+            <w:r>
+              <w:rPr>
+                <w:bCs/>
+              </w:rPr>
+              <w:lastRenderedPageBreak/>
+              <w:t>displayed and a pop up stating that I was already enrolled in CSC 216 was displayed, as expected</w:t>
+            </w:r>
           </w:p>
         </w:tc>
       </w:tr>
@@ -3584,6 +2820,7 @@
               <w:spacing w:line="240" w:lineRule="auto"/>
             </w:pPr>
             <w:r>
+              <w:lastRenderedPageBreak/>
               <w:t>Test 14: Add Event</w:t>
             </w:r>
           </w:p>
@@ -3773,16 +3010,8 @@
               <w:rPr>
                 <w:i/>
               </w:rPr>
-              <w:t xml:space="preserve">Check </w:t>
-            </w:r>
-            <w:proofErr w:type="gramStart"/>
-            <w:r>
-              <w:rPr>
-                <w:i/>
-              </w:rPr>
-              <w:t>results</w:t>
-            </w:r>
-            <w:proofErr w:type="gramEnd"/>
+              <w:t>Check results</w:t>
+            </w:r>
           </w:p>
           <w:p>
             <w:pPr>
@@ -3904,6 +3133,12 @@
                 <w:b/>
               </w:rPr>
             </w:pPr>
+            <w:r>
+              <w:rPr>
+                <w:bCs/>
+              </w:rPr>
+              <w:t>The event was in the schedule with title “Lunch” and meeting info of “MW 11:30AM-12:30PM (every 2 weeks)”, as expected</w:t>
+            </w:r>
           </w:p>
         </w:tc>
       </w:tr>
@@ -3956,15 +3191,7 @@
               <w:spacing w:line="240" w:lineRule="auto"/>
             </w:pPr>
             <w:r>
-              <w:t>Preconditions: Test 2, Test 4, and Test</w:t>
-            </w:r>
-            <w:proofErr w:type="gramStart"/>
-            <w:r>
-              <w:t>14  have</w:t>
-            </w:r>
-            <w:proofErr w:type="gramEnd"/>
-            <w:r>
-              <w:t xml:space="preserve"> passed</w:t>
+              <w:t>Preconditions: Test 2, Test 4, and Test14  have passed</w:t>
             </w:r>
           </w:p>
           <w:p>
@@ -4122,16 +3349,8 @@
               <w:rPr>
                 <w:i/>
               </w:rPr>
-              <w:t xml:space="preserve">Check </w:t>
-            </w:r>
-            <w:proofErr w:type="gramStart"/>
-            <w:r>
-              <w:rPr>
-                <w:i/>
-              </w:rPr>
-              <w:t>results</w:t>
-            </w:r>
-            <w:proofErr w:type="gramEnd"/>
+              <w:t>Check results</w:t>
+            </w:r>
           </w:p>
           <w:p>
             <w:pPr>
@@ -4276,15 +3495,7 @@
               <w:spacing w:line="240" w:lineRule="auto"/>
             </w:pPr>
             <w:r>
-              <w:t xml:space="preserve">A pop-up dialog </w:t>
-            </w:r>
-            <w:proofErr w:type="gramStart"/>
-            <w:r>
-              <w:t>stating</w:t>
-            </w:r>
-            <w:proofErr w:type="gramEnd"/>
-            <w:r>
-              <w:t xml:space="preserve"> “You have already created an event called Lunch.” is displayed.</w:t>
+              <w:t>A pop-up dialog stating “You have already created an event called Lunch.” is displayed.</w:t>
             </w:r>
           </w:p>
         </w:tc>
@@ -4306,6 +3517,13 @@
                 <w:b/>
               </w:rPr>
             </w:pPr>
+            <w:r>
+              <w:rPr>
+                <w:bCs/>
+              </w:rPr>
+              <w:lastRenderedPageBreak/>
+              <w:t>A pop up stating that I had already created an event called Lunch was displayed, as expected</w:t>
+            </w:r>
           </w:p>
         </w:tc>
       </w:tr>
@@ -4405,16 +3623,8 @@
               <w:rPr>
                 <w:i/>
               </w:rPr>
-              <w:t xml:space="preserve">Check </w:t>
-            </w:r>
-            <w:proofErr w:type="gramStart"/>
-            <w:r>
-              <w:rPr>
-                <w:i/>
-              </w:rPr>
-              <w:t>results</w:t>
-            </w:r>
-            <w:proofErr w:type="gramEnd"/>
+              <w:t>Check results</w:t>
+            </w:r>
           </w:p>
           <w:p>
             <w:pPr>
@@ -4476,6 +3686,12 @@
                 <w:b/>
               </w:rPr>
             </w:pPr>
+            <w:r>
+              <w:rPr>
+                <w:bCs/>
+              </w:rPr>
+              <w:t>The My Schedule table contained no activities, as expected</w:t>
+            </w:r>
           </w:p>
         </w:tc>
       </w:tr>
@@ -4612,15 +3828,7 @@
               <w:ind w:left="360"/>
             </w:pPr>
             <w:r>
-              <w:t xml:space="preserve">Select the 10th row of the </w:t>
-            </w:r>
-            <w:proofErr w:type="spellStart"/>
-            <w:r>
-              <w:t>CourseCatalog</w:t>
-            </w:r>
-            <w:proofErr w:type="spellEnd"/>
-            <w:r>
-              <w:t xml:space="preserve"> table (CSC 217, 601, Software Development Fundamental Lab)</w:t>
+              <w:t>Select the 10th row of the Course Catalog table (CSC 217, 601, Software Development Fundamental Lab)</w:t>
             </w:r>
           </w:p>
           <w:p>
@@ -4668,10 +3876,7 @@
               <w:ind w:left="360"/>
             </w:pPr>
             <w:r>
-              <w:t xml:space="preserve">Select the 12th row of the </w:t>
-            </w:r>
-            <w:r>
-              <w:t>Course Catalog table (CSC 230, 001, C and Software Tools)</w:t>
+              <w:t>Select the 12th row of the Course Catalog table (CSC 230, 001, C and Software Tools)</w:t>
             </w:r>
           </w:p>
           <w:p>
@@ -4946,19 +4151,7 @@
               <w:spacing w:line="240" w:lineRule="auto"/>
             </w:pPr>
             <w:r>
-              <w:t>Event Start Time: 1</w:t>
-            </w:r>
-            <w:r>
-              <w:t>0</w:t>
-            </w:r>
-            <w:r>
-              <w:t>:</w:t>
-            </w:r>
-            <w:r>
-              <w:t>3</w:t>
-            </w:r>
-            <w:r>
-              <w:t>5AM</w:t>
+              <w:t>Event Start Time: 10:35AM</w:t>
             </w:r>
           </w:p>
           <w:p>
@@ -4971,19 +4164,7 @@
               <w:spacing w:line="240" w:lineRule="auto"/>
             </w:pPr>
             <w:r>
-              <w:t>Event End Time: 1</w:t>
-            </w:r>
-            <w:r>
-              <w:t>1</w:t>
-            </w:r>
-            <w:r>
-              <w:t>:</w:t>
-            </w:r>
-            <w:r>
-              <w:t>35</w:t>
-            </w:r>
-            <w:r>
-              <w:t>PM</w:t>
+              <w:t>Event End Time: 11:35AM</w:t>
             </w:r>
           </w:p>
           <w:p>
@@ -5052,16 +4233,8 @@
               <w:rPr>
                 <w:i/>
               </w:rPr>
-              <w:t xml:space="preserve">Check </w:t>
-            </w:r>
-            <w:proofErr w:type="gramStart"/>
-            <w:r>
-              <w:rPr>
-                <w:i/>
-              </w:rPr>
-              <w:t>results</w:t>
-            </w:r>
-            <w:proofErr w:type="gramEnd"/>
+              <w:t>Check results</w:t>
+            </w:r>
           </w:p>
           <w:p>
             <w:pPr>
@@ -5117,10 +4290,7 @@
               <w:ind w:left="450"/>
             </w:pPr>
             <w:r>
-              <w:t>CSC 216, 601, Software Development Fundamentals, Arr</w:t>
-            </w:r>
-            <w:r>
-              <w:t>anged</w:t>
+              <w:t>CSC 216, 601, Software Development Fundamentals, Arranged</w:t>
             </w:r>
           </w:p>
           <w:p>
@@ -5190,25 +4360,7 @@
               <w:ind w:left="450"/>
             </w:pPr>
             <w:r>
-              <w:t>Lunch, MTWHF, 1</w:t>
-            </w:r>
-            <w:r>
-              <w:t>0</w:t>
-            </w:r>
-            <w:r>
-              <w:t>:</w:t>
-            </w:r>
-            <w:r>
-              <w:t>3</w:t>
-            </w:r>
-            <w:r>
-              <w:t>5AM-1</w:t>
-            </w:r>
-            <w:r>
-              <w:t>1:35</w:t>
-            </w:r>
-            <w:r>
-              <w:t xml:space="preserve">PM </w:t>
+              <w:t xml:space="preserve">Lunch, MTWHF, 10:35AM-11:35PM </w:t>
             </w:r>
             <w:r>
               <w:lastRenderedPageBreak/>
@@ -5235,6 +4387,25 @@
                 <w:b/>
               </w:rPr>
             </w:pPr>
+            <w:r>
+              <w:rPr>
+                <w:bCs/>
+              </w:rPr>
+              <w:lastRenderedPageBreak/>
+              <w:t xml:space="preserve">The my schedule section now displays all </w:t>
+            </w:r>
+            <w:r>
+              <w:rPr>
+                <w:bCs/>
+              </w:rPr>
+              <w:t>6</w:t>
+            </w:r>
+            <w:r>
+              <w:rPr>
+                <w:bCs/>
+              </w:rPr>
+              <w:t xml:space="preserve"> activities, as expected</w:t>
+            </w:r>
           </w:p>
         </w:tc>
       </w:tr>
@@ -5257,13 +4428,8 @@
             </w:pPr>
             <w:commentRangeStart w:id="4"/>
             <w:r>
-              <w:t xml:space="preserve">Test 9: </w:t>
-            </w:r>
-            <w:proofErr w:type="gramStart"/>
-            <w:r>
-              <w:t>Remove</w:t>
-            </w:r>
-            <w:proofErr w:type="gramEnd"/>
+              <w:t>Test 9: Remove</w:t>
+            </w:r>
           </w:p>
           <w:p>
             <w:pPr>
@@ -5311,32 +4477,11 @@
               <w:spacing w:line="240" w:lineRule="auto"/>
             </w:pPr>
             <w:r>
-              <w:t xml:space="preserve">Select the 3rd row of </w:t>
-            </w:r>
-            <w:r>
-              <w:t xml:space="preserve">the My Schedule table </w:t>
+              <w:t xml:space="preserve">Select the 3rd row of the My Schedule table </w:t>
             </w:r>
             <w:r>
               <w:lastRenderedPageBreak/>
-              <w:t>(CSC</w:t>
-            </w:r>
-            <w:r>
-              <w:t>230</w:t>
-            </w:r>
-            <w:r>
-              <w:t>, 00</w:t>
-            </w:r>
-            <w:r>
-              <w:t>1</w:t>
-            </w:r>
-            <w:r>
-              <w:t xml:space="preserve">, </w:t>
-            </w:r>
-            <w:r>
-              <w:t>C and Software Tools</w:t>
-            </w:r>
-            <w:r>
-              <w:t>)</w:t>
+              <w:t>(CSC230, 001, C and Software Tools)</w:t>
             </w:r>
           </w:p>
           <w:p>
@@ -5378,16 +4523,149 @@
               <w:rPr>
                 <w:i/>
               </w:rPr>
-              <w:t xml:space="preserve">Check </w:t>
-            </w:r>
-            <w:proofErr w:type="gramStart"/>
-            <w:r>
+              <w:t>Check results</w:t>
+            </w:r>
+          </w:p>
+          <w:p>
+            <w:pPr>
+              <w:widowControl w:val="0"/>
+              <w:spacing w:line="240" w:lineRule="auto"/>
               <w:rPr>
                 <w:i/>
               </w:rPr>
-              <w:t>results</w:t>
-            </w:r>
-            <w:proofErr w:type="gramEnd"/>
+            </w:pPr>
+          </w:p>
+          <w:p>
+            <w:pPr>
+              <w:widowControl w:val="0"/>
+              <w:spacing w:line="240" w:lineRule="auto"/>
+            </w:pPr>
+          </w:p>
+          <w:p>
+            <w:pPr>
+              <w:widowControl w:val="0"/>
+              <w:spacing w:line="240" w:lineRule="auto"/>
+            </w:pPr>
+          </w:p>
+          <w:p>
+            <w:pPr>
+              <w:widowControl w:val="0"/>
+              <w:spacing w:line="240" w:lineRule="auto"/>
+            </w:pPr>
+          </w:p>
+          <w:p>
+            <w:pPr>
+              <w:widowControl w:val="0"/>
+              <w:spacing w:line="240" w:lineRule="auto"/>
+            </w:pPr>
+          </w:p>
+          <w:p>
+            <w:pPr>
+              <w:widowControl w:val="0"/>
+              <w:spacing w:line="240" w:lineRule="auto"/>
+            </w:pPr>
+          </w:p>
+          <w:p>
+            <w:pPr>
+              <w:widowControl w:val="0"/>
+              <w:spacing w:line="240" w:lineRule="auto"/>
+            </w:pPr>
+          </w:p>
+          <w:p>
+            <w:pPr>
+              <w:widowControl w:val="0"/>
+              <w:spacing w:line="240" w:lineRule="auto"/>
+            </w:pPr>
+          </w:p>
+          <w:p>
+            <w:pPr>
+              <w:widowControl w:val="0"/>
+              <w:spacing w:line="240" w:lineRule="auto"/>
+            </w:pPr>
+          </w:p>
+          <w:p>
+            <w:pPr>
+              <w:widowControl w:val="0"/>
+              <w:spacing w:line="240" w:lineRule="auto"/>
+            </w:pPr>
+          </w:p>
+          <w:p>
+            <w:pPr>
+              <w:widowControl w:val="0"/>
+              <w:spacing w:line="240" w:lineRule="auto"/>
+            </w:pPr>
+          </w:p>
+          <w:p>
+            <w:pPr>
+              <w:widowControl w:val="0"/>
+              <w:spacing w:line="240" w:lineRule="auto"/>
+            </w:pPr>
+          </w:p>
+          <w:p>
+            <w:pPr>
+              <w:widowControl w:val="0"/>
+              <w:spacing w:line="240" w:lineRule="auto"/>
+            </w:pPr>
+          </w:p>
+          <w:p>
+            <w:pPr>
+              <w:widowControl w:val="0"/>
+              <w:spacing w:line="240" w:lineRule="auto"/>
+            </w:pPr>
+          </w:p>
+          <w:p>
+            <w:pPr>
+              <w:widowControl w:val="0"/>
+              <w:spacing w:line="240" w:lineRule="auto"/>
+            </w:pPr>
+          </w:p>
+          <w:p>
+            <w:pPr>
+              <w:widowControl w:val="0"/>
+              <w:spacing w:line="240" w:lineRule="auto"/>
+            </w:pPr>
+          </w:p>
+          <w:p>
+            <w:pPr>
+              <w:widowControl w:val="0"/>
+              <w:spacing w:line="240" w:lineRule="auto"/>
+            </w:pPr>
+            <w:r>
+              <w:t>Select the 3rd row of the My Schedule table (Exercise)</w:t>
+            </w:r>
+          </w:p>
+          <w:p>
+            <w:pPr>
+              <w:widowControl w:val="0"/>
+              <w:spacing w:line="240" w:lineRule="auto"/>
+            </w:pPr>
+          </w:p>
+          <w:p>
+            <w:pPr>
+              <w:widowControl w:val="0"/>
+              <w:spacing w:line="240" w:lineRule="auto"/>
+              <w:rPr>
+                <w:b/>
+              </w:rPr>
+            </w:pPr>
+            <w:r>
+              <w:t xml:space="preserve">Click </w:t>
+            </w:r>
+            <w:r>
+              <w:rPr>
+                <w:b/>
+              </w:rPr>
+              <w:t>Remove Activity</w:t>
+            </w:r>
+          </w:p>
+          <w:p>
+            <w:pPr>
+              <w:widowControl w:val="0"/>
+              <w:spacing w:line="240" w:lineRule="auto"/>
+              <w:rPr>
+                <w:b/>
+              </w:rPr>
+            </w:pPr>
           </w:p>
           <w:p>
             <w:pPr>
@@ -5397,167 +4675,12 @@
                 <w:i/>
               </w:rPr>
             </w:pPr>
-          </w:p>
-          <w:p>
-            <w:pPr>
-              <w:widowControl w:val="0"/>
-              <w:spacing w:line="240" w:lineRule="auto"/>
-            </w:pPr>
-          </w:p>
-          <w:p>
-            <w:pPr>
-              <w:widowControl w:val="0"/>
-              <w:spacing w:line="240" w:lineRule="auto"/>
-            </w:pPr>
-          </w:p>
-          <w:p>
-            <w:pPr>
-              <w:widowControl w:val="0"/>
-              <w:spacing w:line="240" w:lineRule="auto"/>
-            </w:pPr>
-          </w:p>
-          <w:p>
-            <w:pPr>
-              <w:widowControl w:val="0"/>
-              <w:spacing w:line="240" w:lineRule="auto"/>
-            </w:pPr>
-          </w:p>
-          <w:p>
-            <w:pPr>
-              <w:widowControl w:val="0"/>
-              <w:spacing w:line="240" w:lineRule="auto"/>
-            </w:pPr>
-          </w:p>
-          <w:p>
-            <w:pPr>
-              <w:widowControl w:val="0"/>
-              <w:spacing w:line="240" w:lineRule="auto"/>
-            </w:pPr>
-          </w:p>
-          <w:p>
-            <w:pPr>
-              <w:widowControl w:val="0"/>
-              <w:spacing w:line="240" w:lineRule="auto"/>
-            </w:pPr>
-          </w:p>
-          <w:p>
-            <w:pPr>
-              <w:widowControl w:val="0"/>
-              <w:spacing w:line="240" w:lineRule="auto"/>
-            </w:pPr>
-          </w:p>
-          <w:p>
-            <w:pPr>
-              <w:widowControl w:val="0"/>
-              <w:spacing w:line="240" w:lineRule="auto"/>
-            </w:pPr>
-          </w:p>
-          <w:p>
-            <w:pPr>
-              <w:widowControl w:val="0"/>
-              <w:spacing w:line="240" w:lineRule="auto"/>
-            </w:pPr>
-          </w:p>
-          <w:p>
-            <w:pPr>
-              <w:widowControl w:val="0"/>
-              <w:spacing w:line="240" w:lineRule="auto"/>
-            </w:pPr>
-          </w:p>
-          <w:p>
-            <w:pPr>
-              <w:widowControl w:val="0"/>
-              <w:spacing w:line="240" w:lineRule="auto"/>
-            </w:pPr>
-          </w:p>
-          <w:p>
-            <w:pPr>
-              <w:widowControl w:val="0"/>
-              <w:spacing w:line="240" w:lineRule="auto"/>
-            </w:pPr>
-          </w:p>
-          <w:p>
-            <w:pPr>
-              <w:widowControl w:val="0"/>
-              <w:spacing w:line="240" w:lineRule="auto"/>
-            </w:pPr>
-          </w:p>
-          <w:p>
-            <w:pPr>
-              <w:widowControl w:val="0"/>
-              <w:spacing w:line="240" w:lineRule="auto"/>
-            </w:pPr>
-          </w:p>
-          <w:p>
-            <w:pPr>
-              <w:widowControl w:val="0"/>
-              <w:spacing w:line="240" w:lineRule="auto"/>
-            </w:pPr>
-            <w:r>
-              <w:t xml:space="preserve">Select the </w:t>
-            </w:r>
-            <w:r>
-              <w:t>3rd</w:t>
-            </w:r>
-            <w:r>
-              <w:t xml:space="preserve"> row of the My Schedule table (Exercise)</w:t>
-            </w:r>
-          </w:p>
-          <w:p>
-            <w:pPr>
-              <w:widowControl w:val="0"/>
-              <w:spacing w:line="240" w:lineRule="auto"/>
-            </w:pPr>
-          </w:p>
-          <w:p>
-            <w:pPr>
-              <w:widowControl w:val="0"/>
-              <w:spacing w:line="240" w:lineRule="auto"/>
-              <w:rPr>
-                <w:b/>
-              </w:rPr>
-            </w:pPr>
-            <w:r>
-              <w:t xml:space="preserve">Click </w:t>
-            </w:r>
-            <w:r>
-              <w:rPr>
-                <w:b/>
-              </w:rPr>
-              <w:t>Remove Activity</w:t>
-            </w:r>
-          </w:p>
-          <w:p>
-            <w:pPr>
-              <w:widowControl w:val="0"/>
-              <w:spacing w:line="240" w:lineRule="auto"/>
-              <w:rPr>
-                <w:b/>
-              </w:rPr>
-            </w:pPr>
-          </w:p>
-          <w:p>
-            <w:pPr>
-              <w:widowControl w:val="0"/>
-              <w:spacing w:line="240" w:lineRule="auto"/>
+            <w:r>
               <w:rPr>
                 <w:i/>
               </w:rPr>
-            </w:pPr>
-            <w:r>
-              <w:rPr>
-                <w:i/>
-              </w:rPr>
-              <w:t xml:space="preserve">Check </w:t>
-            </w:r>
-            <w:proofErr w:type="gramStart"/>
-            <w:r>
-              <w:rPr>
-                <w:i/>
-              </w:rPr>
-              <w:t>results</w:t>
-            </w:r>
-            <w:proofErr w:type="gramEnd"/>
+              <w:t>Check results</w:t>
+            </w:r>
           </w:p>
           <w:p>
             <w:pPr>
@@ -5716,10 +4839,7 @@
               <w:ind w:left="450"/>
             </w:pPr>
             <w:r>
-              <w:t>CSC 2</w:t>
-            </w:r>
-            <w:r>
-              <w:t>17, 601, Software Development Fundamentals Lab, Arranged</w:t>
+              <w:t>CSC 217, 601, Software Development Fundamentals Lab, Arranged</w:t>
             </w:r>
           </w:p>
           <w:p>
@@ -5777,6 +4897,20 @@
                 <w:b/>
               </w:rPr>
             </w:pPr>
+            <w:r>
+              <w:rPr>
+                <w:bCs/>
+              </w:rPr>
+              <w:lastRenderedPageBreak/>
+              <w:t xml:space="preserve">Both activities were able to be removed from the my </w:t>
+            </w:r>
+            <w:r>
+              <w:rPr>
+                <w:bCs/>
+              </w:rPr>
+              <w:lastRenderedPageBreak/>
+              <w:t>schedule section, as expected</w:t>
+            </w:r>
           </w:p>
         </w:tc>
       </w:tr>
@@ -5797,6 +4931,7 @@
               <w:spacing w:line="240" w:lineRule="auto"/>
             </w:pPr>
             <w:r>
+              <w:lastRenderedPageBreak/>
               <w:t>Test 10: Set Title</w:t>
             </w:r>
           </w:p>
@@ -5832,13 +4967,8 @@
               <w:spacing w:line="240" w:lineRule="auto"/>
             </w:pPr>
             <w:r>
-              <w:t xml:space="preserve">Enter “My Super Awesome Schedule” into the Schedule Title text </w:t>
-            </w:r>
-            <w:proofErr w:type="gramStart"/>
-            <w:r>
-              <w:t>field</w:t>
-            </w:r>
-            <w:proofErr w:type="gramEnd"/>
+              <w:t>Enter “My Super Awesome Schedule” into the Schedule Title text field</w:t>
+            </w:r>
           </w:p>
           <w:p>
             <w:pPr>
@@ -5879,16 +5009,8 @@
               <w:rPr>
                 <w:i/>
               </w:rPr>
-              <w:t xml:space="preserve">Check </w:t>
-            </w:r>
-            <w:proofErr w:type="gramStart"/>
-            <w:r>
-              <w:rPr>
-                <w:i/>
-              </w:rPr>
-              <w:t>results</w:t>
-            </w:r>
-            <w:proofErr w:type="gramEnd"/>
+              <w:t>Check results</w:t>
+            </w:r>
           </w:p>
           <w:p>
             <w:pPr>
@@ -5948,6 +5070,12 @@
                 <w:b/>
               </w:rPr>
             </w:pPr>
+            <w:r>
+              <w:rPr>
+                <w:bCs/>
+              </w:rPr>
+              <w:t>The title now reads “My Super Awesome Schedule”, as expected</w:t>
+            </w:r>
           </w:p>
         </w:tc>
       </w:tr>
@@ -5969,13 +5097,8 @@
               <w:spacing w:line="240" w:lineRule="auto"/>
             </w:pPr>
             <w:r>
-              <w:t xml:space="preserve">Test 11: </w:t>
-            </w:r>
-            <w:proofErr w:type="gramStart"/>
-            <w:r>
-              <w:t>Finalize</w:t>
-            </w:r>
-            <w:proofErr w:type="gramEnd"/>
+              <w:t>Test 11: Finalize</w:t>
+            </w:r>
           </w:p>
           <w:p>
             <w:pPr>
@@ -6008,15 +5131,7 @@
             </w:pPr>
             <w:commentRangeStart w:id="5"/>
             <w:r>
-              <w:t>Preconditions: Test 2 and Tests 8-</w:t>
-            </w:r>
-            <w:proofErr w:type="gramStart"/>
-            <w:r>
-              <w:t>10  have</w:t>
-            </w:r>
-            <w:proofErr w:type="gramEnd"/>
-            <w:r>
-              <w:t xml:space="preserve"> passed</w:t>
+              <w:t>Preconditions: Test 2 and Tests 8-10  have passed</w:t>
             </w:r>
           </w:p>
           <w:p>
@@ -6058,16 +5173,8 @@
               <w:rPr>
                 <w:i/>
               </w:rPr>
-              <w:t xml:space="preserve">Check </w:t>
-            </w:r>
-            <w:proofErr w:type="gramStart"/>
-            <w:r>
-              <w:rPr>
-                <w:i/>
-              </w:rPr>
-              <w:t>results</w:t>
-            </w:r>
-            <w:proofErr w:type="gramEnd"/>
+              <w:t>Check results</w:t>
+            </w:r>
           </w:p>
           <w:p>
             <w:pPr>
@@ -6131,15 +5238,7 @@
               <w:ind w:left="450"/>
             </w:pPr>
             <w:r>
-              <w:t xml:space="preserve">CSC 216, 601, Software Development Fundamentals, 3, </w:t>
-            </w:r>
-            <w:proofErr w:type="spellStart"/>
-            <w:r>
-              <w:t>jctetter</w:t>
-            </w:r>
-            <w:proofErr w:type="spellEnd"/>
-            <w:r>
-              <w:t>, Arranged, “”</w:t>
+              <w:t>CSC 216, 601, Software Development Fundamentals, 3, jctetter, Arranged, “”</w:t>
             </w:r>
           </w:p>
           <w:p>
@@ -6167,15 +5266,7 @@
               <w:ind w:left="450"/>
             </w:pPr>
             <w:r>
-              <w:t xml:space="preserve">CSC 226, 001, Discrete Mathematics for Computer Scientists, 3, </w:t>
-            </w:r>
-            <w:proofErr w:type="spellStart"/>
-            <w:r>
-              <w:t>tmbarnes</w:t>
-            </w:r>
-            <w:proofErr w:type="spellEnd"/>
-            <w:r>
-              <w:t>, MWF 9:35AM-10:25AM, “”</w:t>
+              <w:t>CSC 226, 001, Discrete Mathematics for Computer Scientists, 3, tmbarnes, MWF 9:35AM-10:25AM, “”</w:t>
             </w:r>
           </w:p>
           <w:p>
@@ -6219,6 +5310,24 @@
                 <w:b/>
               </w:rPr>
             </w:pPr>
+            <w:r>
+              <w:rPr>
+                <w:bCs/>
+              </w:rPr>
+              <w:t xml:space="preserve">The final schedule was displayed with title “My Super Awesome Schedule” and the </w:t>
+            </w:r>
+            <w:r>
+              <w:rPr>
+                <w:bCs/>
+              </w:rPr>
+              <w:t xml:space="preserve">4 </w:t>
+            </w:r>
+            <w:r>
+              <w:rPr>
+                <w:bCs/>
+              </w:rPr>
+              <w:t>expected activities</w:t>
+            </w:r>
           </w:p>
         </w:tc>
       </w:tr>
@@ -6330,14 +5439,12 @@
             <w:r>
               <w:t xml:space="preserve"> folder.  Enter the filename </w:t>
             </w:r>
-            <w:proofErr w:type="gramStart"/>
             <w:r>
               <w:rPr>
                 <w:rFonts w:ascii="Courier New" w:eastAsia="Courier New" w:hAnsi="Courier New" w:cs="Courier New"/>
               </w:rPr>
               <w:t>actual_schedule.txt</w:t>
             </w:r>
-            <w:proofErr w:type="gramEnd"/>
           </w:p>
           <w:p>
             <w:pPr>
@@ -6360,15 +5467,7 @@
               <w:t xml:space="preserve">Save </w:t>
             </w:r>
             <w:r>
-              <w:t>(</w:t>
-            </w:r>
-            <w:proofErr w:type="gramStart"/>
-            <w:r>
-              <w:t>it’s</w:t>
-            </w:r>
-            <w:proofErr w:type="gramEnd"/>
-            <w:r>
-              <w:t xml:space="preserve"> ok to overwrite old results)</w:t>
+              <w:t>(it’s ok to overwrite old results)</w:t>
             </w:r>
           </w:p>
           <w:p>
@@ -6389,16 +5488,8 @@
               <w:rPr>
                 <w:i/>
               </w:rPr>
-              <w:t xml:space="preserve">Check </w:t>
-            </w:r>
-            <w:proofErr w:type="gramStart"/>
-            <w:r>
-              <w:rPr>
-                <w:i/>
-              </w:rPr>
-              <w:t>results</w:t>
-            </w:r>
-            <w:proofErr w:type="gramEnd"/>
+              <w:t>Check results</w:t>
+            </w:r>
           </w:p>
           <w:p>
             <w:pPr>
@@ -6433,15 +5524,7 @@
               <w:spacing w:line="240" w:lineRule="auto"/>
             </w:pPr>
             <w:r>
-              <w:t xml:space="preserve">In Eclipse, right click on the </w:t>
-            </w:r>
-            <w:proofErr w:type="spellStart"/>
-            <w:r>
-              <w:t>WolfScheduler</w:t>
-            </w:r>
-            <w:proofErr w:type="spellEnd"/>
-            <w:r>
-              <w:t xml:space="preserve"> project and select </w:t>
+              <w:t xml:space="preserve">In Eclipse, right click on the WolfScheduler project and select </w:t>
             </w:r>
             <w:r>
               <w:rPr>
@@ -6510,21 +5593,22 @@
               <w:rPr>
                 <w:rFonts w:ascii="Courier New" w:eastAsia="Courier New" w:hAnsi="Courier New" w:cs="Courier New"/>
               </w:rPr>
-              <w:t xml:space="preserve">CSC </w:t>
-            </w:r>
-            <w:proofErr w:type="gramStart"/>
-            <w:r>
+              <w:t>CSC 216,Software Development Fundamentals,601,3,jctetter,A</w:t>
+            </w:r>
+          </w:p>
+          <w:p>
+            <w:pPr>
+              <w:widowControl w:val="0"/>
+              <w:spacing w:line="240" w:lineRule="auto"/>
               <w:rPr>
                 <w:rFonts w:ascii="Courier New" w:eastAsia="Courier New" w:hAnsi="Courier New" w:cs="Courier New"/>
               </w:rPr>
-              <w:t>216,Software</w:t>
-            </w:r>
-            <w:proofErr w:type="gramEnd"/>
+            </w:pPr>
             <w:r>
               <w:rPr>
                 <w:rFonts w:ascii="Courier New" w:eastAsia="Courier New" w:hAnsi="Courier New" w:cs="Courier New"/>
               </w:rPr>
-              <w:t xml:space="preserve"> Development Fundamentals,601,3,jctetter,A</w:t>
+              <w:t>CSC 217,Software Development Fundamentals Lab,601,1,sesmith5,A</w:t>
             </w:r>
           </w:p>
           <w:p>
@@ -6539,56 +5623,7 @@
               <w:rPr>
                 <w:rFonts w:ascii="Courier New" w:eastAsia="Courier New" w:hAnsi="Courier New" w:cs="Courier New"/>
               </w:rPr>
-              <w:t xml:space="preserve">CSC </w:t>
-            </w:r>
-            <w:proofErr w:type="gramStart"/>
-            <w:r>
-              <w:rPr>
-                <w:rFonts w:ascii="Courier New" w:eastAsia="Courier New" w:hAnsi="Courier New" w:cs="Courier New"/>
-              </w:rPr>
-              <w:t>217,Software</w:t>
-            </w:r>
-            <w:proofErr w:type="gramEnd"/>
-            <w:r>
-              <w:rPr>
-                <w:rFonts w:ascii="Courier New" w:eastAsia="Courier New" w:hAnsi="Courier New" w:cs="Courier New"/>
-              </w:rPr>
-              <w:t xml:space="preserve"> Developmen</w:t>
-            </w:r>
-            <w:r>
-              <w:rPr>
-                <w:rFonts w:ascii="Courier New" w:eastAsia="Courier New" w:hAnsi="Courier New" w:cs="Courier New"/>
-              </w:rPr>
-              <w:t>t Fundamentals Lab,601,1,sesmith5,A</w:t>
-            </w:r>
-          </w:p>
-          <w:p>
-            <w:pPr>
-              <w:widowControl w:val="0"/>
-              <w:spacing w:line="240" w:lineRule="auto"/>
-              <w:rPr>
-                <w:rFonts w:ascii="Courier New" w:eastAsia="Courier New" w:hAnsi="Courier New" w:cs="Courier New"/>
-              </w:rPr>
-            </w:pPr>
-            <w:r>
-              <w:rPr>
-                <w:rFonts w:ascii="Courier New" w:eastAsia="Courier New" w:hAnsi="Courier New" w:cs="Courier New"/>
-              </w:rPr>
-              <w:t xml:space="preserve">CSC </w:t>
-            </w:r>
-            <w:proofErr w:type="gramStart"/>
-            <w:r>
-              <w:rPr>
-                <w:rFonts w:ascii="Courier New" w:eastAsia="Courier New" w:hAnsi="Courier New" w:cs="Courier New"/>
-              </w:rPr>
-              <w:t>226,Discrete</w:t>
-            </w:r>
-            <w:proofErr w:type="gramEnd"/>
-            <w:r>
-              <w:rPr>
-                <w:rFonts w:ascii="Courier New" w:eastAsia="Courier New" w:hAnsi="Courier New" w:cs="Courier New"/>
-              </w:rPr>
-              <w:t xml:space="preserve"> Mathematics </w:t>
+              <w:t xml:space="preserve">CSC 226,Discrete Mathematics </w:t>
             </w:r>
             <w:r>
               <w:rPr>
@@ -6603,19 +5638,11 @@
               <w:widowControl w:val="0"/>
               <w:spacing w:line="240" w:lineRule="auto"/>
             </w:pPr>
-            <w:proofErr w:type="gramStart"/>
             <w:r>
               <w:rPr>
                 <w:rFonts w:ascii="Courier New" w:eastAsia="Courier New" w:hAnsi="Courier New" w:cs="Courier New"/>
               </w:rPr>
-              <w:t>Lunch,MTWHF</w:t>
-            </w:r>
-            <w:proofErr w:type="gramEnd"/>
-            <w:r>
-              <w:rPr>
-                <w:rFonts w:ascii="Courier New" w:eastAsia="Courier New" w:hAnsi="Courier New" w:cs="Courier New"/>
-              </w:rPr>
-              <w:t>,1145,1300,1,</w:t>
+              <w:t>Lunch,MTWHF,1145,1300,1,</w:t>
             </w:r>
             <w:commentRangeEnd w:id="6"/>
             <w:r>
@@ -6638,13 +5665,25 @@
             </w:tcMar>
           </w:tcPr>
           <w:p>
-            <w:pPr>
-              <w:widowControl w:val="0"/>
-              <w:spacing w:line="240" w:lineRule="auto"/>
-              <w:rPr>
-                <w:b/>
-              </w:rPr>
-            </w:pPr>
+            <w:r>
+              <w:rPr>
+                <w:bCs/>
+              </w:rPr>
+              <w:lastRenderedPageBreak/>
+              <w:t xml:space="preserve">actual_schedule.txt contained the </w:t>
+            </w:r>
+            <w:r>
+              <w:rPr>
+                <w:bCs/>
+              </w:rPr>
+              <w:t xml:space="preserve">4 </w:t>
+            </w:r>
+            <w:r>
+              <w:rPr>
+                <w:bCs/>
+              </w:rPr>
+              <w:t>expected lines of output</w:t>
+            </w:r>
           </w:p>
         </w:tc>
       </w:tr>
@@ -6775,15 +5814,7 @@
               <w:spacing w:line="240" w:lineRule="auto"/>
             </w:pPr>
             <w:r>
-              <w:t xml:space="preserve">The Scheduler view is shown </w:t>
-            </w:r>
-            <w:proofErr w:type="gramStart"/>
-            <w:r>
-              <w:t>with</w:t>
-            </w:r>
-            <w:proofErr w:type="gramEnd"/>
-            <w:r>
-              <w:t xml:space="preserve"> </w:t>
+              <w:t xml:space="preserve">The Scheduler view is shown with </w:t>
             </w:r>
           </w:p>
           <w:p>
@@ -6797,13 +5828,8 @@
               <w:ind w:left="450"/>
             </w:pPr>
             <w:r>
-              <w:t xml:space="preserve">13 courses listed in the </w:t>
-            </w:r>
-            <w:proofErr w:type="gramStart"/>
-            <w:r>
-              <w:t>catalog</w:t>
-            </w:r>
-            <w:proofErr w:type="gramEnd"/>
+              <w:t>13 courses listed in the catalog</w:t>
+            </w:r>
           </w:p>
           <w:p>
             <w:pPr>
@@ -6830,16 +5856,7 @@
               <w:ind w:left="450"/>
             </w:pPr>
             <w:r>
-              <w:t>3</w:t>
-            </w:r>
-            <w:r>
-              <w:t xml:space="preserve"> courses in my schedule (CSC 216-601, CSC </w:t>
-            </w:r>
-            <w:r>
-              <w:t>217-601</w:t>
-            </w:r>
-            <w:r>
-              <w:t>, CSC 226-001) and 1 event (Lunch)</w:t>
+              <w:t>3 courses in my schedule (CSC 216-601, CSC 217-601, CSC 226-001) and 1 event (Lunch)</w:t>
             </w:r>
             <w:commentRangeEnd w:id="7"/>
             <w:r>
@@ -6869,6 +5886,24 @@
                 <w:b/>
               </w:rPr>
             </w:pPr>
+            <w:r>
+              <w:rPr>
+                <w:bCs/>
+              </w:rPr>
+              <w:t xml:space="preserve">The GUI went back to the scheduler view with the </w:t>
+            </w:r>
+            <w:r>
+              <w:rPr>
+                <w:bCs/>
+              </w:rPr>
+              <w:t>4</w:t>
+            </w:r>
+            <w:r>
+              <w:rPr>
+                <w:bCs/>
+              </w:rPr>
+              <w:t xml:space="preserve"> expected activities in the My Schedule section</w:t>
+            </w:r>
           </w:p>
         </w:tc>
       </w:tr>
@@ -6891,13 +5926,7 @@
             </w:pPr>
             <w:commentRangeStart w:id="8"/>
             <w:r>
-              <w:t>Test 1</w:t>
-            </w:r>
-            <w:r>
-              <w:t>6</w:t>
-            </w:r>
-            <w:r>
-              <w:t>:</w:t>
+              <w:t>Test 16:</w:t>
             </w:r>
           </w:p>
           <w:p>
@@ -6942,28 +5971,7 @@
               <w:spacing w:line="240" w:lineRule="auto"/>
             </w:pPr>
             <w:r>
-              <w:t xml:space="preserve">Click </w:t>
-            </w:r>
-            <w:r>
-              <w:t xml:space="preserve">(CSC </w:t>
-            </w:r>
-            <w:r>
-              <w:t>1</w:t>
-            </w:r>
-            <w:r>
-              <w:t xml:space="preserve">16, </w:t>
-            </w:r>
-            <w:r>
-              <w:t>002</w:t>
-            </w:r>
-            <w:r>
-              <w:t xml:space="preserve">, </w:t>
-            </w:r>
-            <w:r>
-              <w:t>Intro to Programming</w:t>
-            </w:r>
-            <w:r>
-              <w:t>)</w:t>
+              <w:t>Click (CSC 116, 002, Intro to Programming)</w:t>
             </w:r>
           </w:p>
           <w:p>
@@ -7056,27 +6064,7 @@
               <w:spacing w:line="240" w:lineRule="auto"/>
             </w:pPr>
             <w:r>
-              <w:t xml:space="preserve">A pop-up dialog </w:t>
-            </w:r>
-            <w:proofErr w:type="gramStart"/>
-            <w:r>
-              <w:t>stating</w:t>
-            </w:r>
-            <w:proofErr w:type="gramEnd"/>
-            <w:r>
-              <w:t xml:space="preserve"> “</w:t>
-            </w:r>
-            <w:r>
-              <w:t xml:space="preserve">This </w:t>
-            </w:r>
-            <w:r>
-              <w:t>c</w:t>
-            </w:r>
-            <w:r>
-              <w:t>ourse cannot be added due to conflict</w:t>
-            </w:r>
-            <w:r>
-              <w:t>.” is displayed.</w:t>
+              <w:t>A pop-up dialog stating “This course cannot be added due to conflict.” is displayed.</w:t>
             </w:r>
             <w:commentRangeEnd w:id="8"/>
             <w:r>
@@ -7103,9 +6091,15 @@
               <w:widowControl w:val="0"/>
               <w:spacing w:line="240" w:lineRule="auto"/>
               <w:rPr>
-                <w:b/>
-              </w:rPr>
-            </w:pPr>
+                <w:bCs/>
+              </w:rPr>
+            </w:pPr>
+            <w:r>
+              <w:rPr>
+                <w:bCs/>
+              </w:rPr>
+              <w:t>A pop up was displayed saying the course could not be added due to conflict, as expected</w:t>
+            </w:r>
           </w:p>
         </w:tc>
       </w:tr>
@@ -7186,10 +6180,7 @@
               <w:spacing w:line="240" w:lineRule="auto"/>
             </w:pPr>
             <w:r>
-              <w:t xml:space="preserve">Event Title: </w:t>
-            </w:r>
-            <w:r>
-              <w:t>Study</w:t>
+              <w:t>Event Title: Study</w:t>
             </w:r>
           </w:p>
           <w:p>
@@ -7228,13 +6219,7 @@
               <w:spacing w:line="240" w:lineRule="auto"/>
             </w:pPr>
             <w:r>
-              <w:t xml:space="preserve">Event Start Time: </w:t>
-            </w:r>
-            <w:r>
-              <w:t>11</w:t>
-            </w:r>
-            <w:r>
-              <w:t>:00AM</w:t>
+              <w:t>Event Start Time: 11:00AM</w:t>
             </w:r>
           </w:p>
           <w:p>
@@ -7247,19 +6232,7 @@
               <w:spacing w:line="240" w:lineRule="auto"/>
             </w:pPr>
             <w:r>
-              <w:t xml:space="preserve">Event End Time: </w:t>
-            </w:r>
-            <w:r>
-              <w:t>12</w:t>
-            </w:r>
-            <w:r>
-              <w:t>:00</w:t>
-            </w:r>
-            <w:r>
-              <w:t>P</w:t>
-            </w:r>
-            <w:r>
-              <w:t>M</w:t>
+              <w:t>Event End Time: 12:00PM</w:t>
             </w:r>
           </w:p>
           <w:p>
@@ -7272,10 +6245,7 @@
               <w:spacing w:line="240" w:lineRule="auto"/>
             </w:pPr>
             <w:r>
-              <w:t xml:space="preserve">Details: </w:t>
-            </w:r>
-            <w:r>
-              <w:t>Study Time!</w:t>
+              <w:t>Details: Study Time!</w:t>
             </w:r>
           </w:p>
           <w:p>
@@ -7353,15 +6323,7 @@
             </w:pPr>
             <w:r>
               <w:lastRenderedPageBreak/>
-              <w:t xml:space="preserve">A pop-up dialog </w:t>
-            </w:r>
-            <w:proofErr w:type="gramStart"/>
-            <w:r>
-              <w:t>stating</w:t>
-            </w:r>
-            <w:proofErr w:type="gramEnd"/>
-            <w:r>
-              <w:t xml:space="preserve"> “This event cannot be added due to conflict.” is displayed.</w:t>
+              <w:t>A pop-up dialog stating “This event cannot be added due to conflict.” is displayed.</w:t>
             </w:r>
             <w:r>
               <w:rPr>
@@ -7390,6 +6352,24 @@
                 <w:b/>
               </w:rPr>
             </w:pPr>
+            <w:r>
+              <w:rPr>
+                <w:bCs/>
+              </w:rPr>
+              <w:t xml:space="preserve">A pop up was displayed saying the </w:t>
+            </w:r>
+            <w:r>
+              <w:rPr>
+                <w:bCs/>
+              </w:rPr>
+              <w:t>event</w:t>
+            </w:r>
+            <w:r>
+              <w:rPr>
+                <w:bCs/>
+              </w:rPr>
+              <w:t xml:space="preserve"> could not be added due to conflict, as expected</w:t>
+            </w:r>
           </w:p>
         </w:tc>
       </w:tr>
@@ -7509,13 +6489,7 @@
               <w:spacing w:line="240" w:lineRule="auto"/>
             </w:pPr>
             <w:r>
-              <w:t>Event Start Time: 1:00</w:t>
-            </w:r>
-            <w:r>
-              <w:t>P</w:t>
-            </w:r>
-            <w:r>
-              <w:t>M</w:t>
+              <w:t>Event Start Time: 1:00PM</w:t>
             </w:r>
           </w:p>
           <w:p>
@@ -7626,13 +6600,7 @@
               <w:spacing w:line="240" w:lineRule="auto"/>
             </w:pPr>
             <w:r>
-              <w:t>A pop-up dialog stating “</w:t>
-            </w:r>
-            <w:r>
-              <w:t>The event is invalid</w:t>
-            </w:r>
-            <w:r>
-              <w:t>” is displayed.</w:t>
+              <w:t>A pop-up dialog stating “The event is invalid” is displayed.</w:t>
             </w:r>
             <w:commentRangeEnd w:id="10"/>
             <w:r>
@@ -7659,9 +6627,15 @@
               <w:widowControl w:val="0"/>
               <w:spacing w:line="240" w:lineRule="auto"/>
               <w:rPr>
-                <w:b/>
-              </w:rPr>
-            </w:pPr>
+                <w:bCs/>
+              </w:rPr>
+            </w:pPr>
+            <w:r>
+              <w:rPr>
+                <w:bCs/>
+              </w:rPr>
+              <w:t>A pop up stating that the event was invalid was displayed, as expected</w:t>
+            </w:r>
           </w:p>
         </w:tc>
       </w:tr>
@@ -7742,10 +6716,7 @@
               <w:spacing w:line="240" w:lineRule="auto"/>
             </w:pPr>
             <w:r>
-              <w:t xml:space="preserve">Event Title: </w:t>
-            </w:r>
-            <w:r>
-              <w:t>Study</w:t>
+              <w:t>Event Title: Study</w:t>
             </w:r>
           </w:p>
           <w:p>
@@ -7784,13 +6755,7 @@
               <w:spacing w:line="240" w:lineRule="auto"/>
             </w:pPr>
             <w:r>
-              <w:t xml:space="preserve">Event Start Time: </w:t>
-            </w:r>
-            <w:r>
-              <w:t>2</w:t>
-            </w:r>
-            <w:r>
-              <w:t>:00PM</w:t>
+              <w:t>Event Start Time: 2:00PM</w:t>
             </w:r>
           </w:p>
           <w:p>
@@ -7803,13 +6768,7 @@
               <w:spacing w:line="240" w:lineRule="auto"/>
             </w:pPr>
             <w:r>
-              <w:t xml:space="preserve">Event End Time: </w:t>
-            </w:r>
-            <w:r>
-              <w:t>1</w:t>
-            </w:r>
-            <w:r>
-              <w:t>:00PM</w:t>
+              <w:t>Event End Time: 1:00PM</w:t>
             </w:r>
           </w:p>
           <w:p>
@@ -7822,10 +6781,7 @@
               <w:spacing w:line="240" w:lineRule="auto"/>
             </w:pPr>
             <w:r>
-              <w:t xml:space="preserve">Details: </w:t>
-            </w:r>
-            <w:r>
-              <w:t>Study Time!</w:t>
+              <w:t>Details: Study Time!</w:t>
             </w:r>
           </w:p>
           <w:p>
@@ -7940,6 +6896,12 @@
                 <w:b/>
               </w:rPr>
             </w:pPr>
+            <w:r>
+              <w:rPr>
+                <w:bCs/>
+              </w:rPr>
+              <w:t>A pop up stating that the event was invalid was displayed, as expected</w:t>
+            </w:r>
           </w:p>
         </w:tc>
       </w:tr>
@@ -8063,7 +7025,7 @@
               <w:spacing w:line="240" w:lineRule="auto"/>
             </w:pPr>
             <w:r>
-              <w:t>Event Start Time: 2:00PM</w:t>
+              <w:t>Event Start Time: 1:00PM</w:t>
             </w:r>
           </w:p>
           <w:p>
@@ -8076,7 +7038,7 @@
               <w:spacing w:line="240" w:lineRule="auto"/>
             </w:pPr>
             <w:r>
-              <w:t>Event End Time: 1:00PM</w:t>
+              <w:t>Event End Time: 2:00PM</w:t>
             </w:r>
           </w:p>
           <w:p>
@@ -8175,13 +7137,7 @@
             </w:pPr>
             <w:r>
               <w:lastRenderedPageBreak/>
-              <w:t xml:space="preserve">A pop-up dialog stating “The event </w:t>
-            </w:r>
-            <w:r>
-              <w:t>must occur on at least one day</w:t>
-            </w:r>
-            <w:r>
-              <w:t>” is displayed.</w:t>
+              <w:t>A pop-up dialog stating “The event must occur on at least one day” is displayed.</w:t>
             </w:r>
             <w:commentRangeEnd w:id="12"/>
             <w:r>
@@ -8208,9 +7164,22 @@
               <w:widowControl w:val="0"/>
               <w:spacing w:line="240" w:lineRule="auto"/>
               <w:rPr>
-                <w:b/>
-              </w:rPr>
-            </w:pPr>
+                <w:bCs/>
+              </w:rPr>
+            </w:pPr>
+            <w:r>
+              <w:rPr>
+                <w:bCs/>
+              </w:rPr>
+              <w:t xml:space="preserve">A pop up was displayed stating </w:t>
+            </w:r>
+            <w:r>
+              <w:rPr>
+                <w:bCs/>
+              </w:rPr>
+              <w:lastRenderedPageBreak/>
+              <w:t>that the event needed to occur on at least one day, as expected</w:t>
+            </w:r>
           </w:p>
         </w:tc>
       </w:tr>

</xml_diff>